<commit_message>
Advances with the details view
</commit_message>
<xml_diff>
--- a/React.docx
+++ b/React.docx
@@ -40040,330 +40040,43 @@
         </w:rPr>
       </w:pPr>
     </w:p>
-    <w:p>
-      <w:bookmarkStart w:id="0" w:name="_GoBack"/>
-      <w:bookmarkEnd w:id="0"/>
-    </w:p>
-    <w:p>
-      <w:pPr>
-        <w:pStyle w:val="Ttulo2"/>
-      </w:pPr>
-      <w:proofErr w:type="spellStart"/>
-      <w:r>
-        <w:t>Reducers</w:t>
-      </w:r>
-      <w:proofErr w:type="spellEnd"/>
-    </w:p>
-    <w:p>
-      <w:r>
-        <w:t xml:space="preserve">Las acciones describen que algo pasó, pero no especifican cómo cambió el estado de la aplicación en respuesta. Esto es trabajo de los </w:t>
-      </w:r>
-      <w:proofErr w:type="spellStart"/>
-      <w:r>
-        <w:t>reducers</w:t>
-      </w:r>
-      <w:proofErr w:type="spellEnd"/>
-      <w:r>
-        <w:t>.</w:t>
-      </w:r>
-    </w:p>
-    <w:p>
-      <w:pPr>
-        <w:pStyle w:val="Ttulo2"/>
-      </w:pPr>
-      <w:r>
-        <w:t>Store</w:t>
-      </w:r>
-    </w:p>
-    <w:p>
-      <w:pPr>
-        <w:pStyle w:val="Prrafodelista"/>
-        <w:numPr>
-          <w:ilvl w:val="0"/>
-          <w:numId w:val="1"/>
-        </w:numPr>
-      </w:pPr>
-      <w:r>
-        <w:t>Contiene el estado de la aplicación</w:t>
-      </w:r>
-    </w:p>
-    <w:p>
-      <w:pPr>
-        <w:pStyle w:val="Prrafodelista"/>
-        <w:numPr>
-          <w:ilvl w:val="0"/>
-          <w:numId w:val="1"/>
-        </w:numPr>
-      </w:pPr>
-      <w:r>
-        <w:t xml:space="preserve">Permite el acceso al estado vía </w:t>
-      </w:r>
-      <w:proofErr w:type="spellStart"/>
-      <w:proofErr w:type="gramStart"/>
-      <w:r>
-        <w:t>getState</w:t>
-      </w:r>
-      <w:proofErr w:type="spellEnd"/>
-      <w:r>
-        <w:t>(</w:t>
-      </w:r>
-      <w:proofErr w:type="gramEnd"/>
-      <w:r>
-        <w:t>);</w:t>
-      </w:r>
-    </w:p>
-    <w:p>
-      <w:pPr>
-        <w:pStyle w:val="Prrafodelista"/>
-        <w:numPr>
-          <w:ilvl w:val="0"/>
-          <w:numId w:val="1"/>
-        </w:numPr>
-      </w:pPr>
-      <w:r>
-        <w:t xml:space="preserve">Permite que el estado sea actualizado </w:t>
-      </w:r>
-      <w:proofErr w:type="spellStart"/>
-      <w:r>
-        <w:t>via</w:t>
-      </w:r>
-      <w:proofErr w:type="spellEnd"/>
-      <w:r>
-        <w:t xml:space="preserve"> </w:t>
-      </w:r>
-      <w:proofErr w:type="spellStart"/>
-      <w:r>
-        <w:t>dispatch</w:t>
-      </w:r>
-      <w:proofErr w:type="spellEnd"/>
-      <w:r>
-        <w:t>(</w:t>
-      </w:r>
-      <w:proofErr w:type="spellStart"/>
-      <w:r>
-        <w:t>action</w:t>
-      </w:r>
-      <w:proofErr w:type="spellEnd"/>
-      <w:r>
-        <w:t>).</w:t>
-      </w:r>
-    </w:p>
-    <w:p>
-      <w:pPr>
-        <w:pStyle w:val="Prrafodelista"/>
-        <w:numPr>
-          <w:ilvl w:val="0"/>
-          <w:numId w:val="1"/>
-        </w:numPr>
-      </w:pPr>
-      <w:r>
-        <w:t xml:space="preserve">Registra los </w:t>
-      </w:r>
-      <w:proofErr w:type="spellStart"/>
-      <w:r>
-        <w:t>listeners</w:t>
-      </w:r>
-      <w:proofErr w:type="spellEnd"/>
-      <w:r>
-        <w:t xml:space="preserve"> vía subscribe(</w:t>
-      </w:r>
-      <w:proofErr w:type="spellStart"/>
-      <w:r>
-        <w:t>listener</w:t>
-      </w:r>
-      <w:proofErr w:type="spellEnd"/>
-      <w:r>
-        <w:t>);</w:t>
-      </w:r>
-    </w:p>
-    <w:p>
-      <w:pPr>
-        <w:pStyle w:val="Prrafodelista"/>
-        <w:numPr>
-          <w:ilvl w:val="0"/>
-          <w:numId w:val="1"/>
-        </w:numPr>
-      </w:pPr>
-      <w:r>
-        <w:t xml:space="preserve">Maneja la anulación del registro de los </w:t>
-      </w:r>
-      <w:proofErr w:type="spellStart"/>
-      <w:r>
-        <w:t>listeners</w:t>
-      </w:r>
-      <w:proofErr w:type="spellEnd"/>
-      <w:r>
-        <w:t xml:space="preserve"> vía el retorno de la función de subscribe (</w:t>
-      </w:r>
-      <w:proofErr w:type="spellStart"/>
-      <w:r>
-        <w:t>listener</w:t>
-      </w:r>
-      <w:proofErr w:type="spellEnd"/>
-      <w:r>
-        <w:t>).</w:t>
-      </w:r>
-    </w:p>
-    <w:p/>
-    <w:p/>
-    <w:p>
-      <w:pPr>
-        <w:pStyle w:val="Ttulo2"/>
-      </w:pPr>
-      <w:proofErr w:type="spellStart"/>
-      <w:r>
-        <w:lastRenderedPageBreak/>
-        <w:t>useNavigate</w:t>
-      </w:r>
-      <w:proofErr w:type="spellEnd"/>
-    </w:p>
-    <w:p>
-      <w:pPr>
-        <w:ind w:left="708" w:hanging="708"/>
-      </w:pPr>
-      <w:r>
-        <w:t xml:space="preserve">Es un </w:t>
-      </w:r>
-      <w:proofErr w:type="spellStart"/>
-      <w:r>
-        <w:t>hook</w:t>
-      </w:r>
-      <w:proofErr w:type="spellEnd"/>
-      <w:r>
-        <w:t xml:space="preserve"> que sirve para navegar dentro de los componentes siempre y cuando estén o sean descendientes de una ruta.</w:t>
-      </w:r>
-    </w:p>
-    <w:p>
-      <w:pPr>
-        <w:pStyle w:val="Ttulo2"/>
-      </w:pPr>
-      <w:r>
-        <w:t xml:space="preserve">RTX </w:t>
-      </w:r>
-      <w:proofErr w:type="spellStart"/>
-      <w:r>
-        <w:t>Query</w:t>
-      </w:r>
-      <w:proofErr w:type="spellEnd"/>
-    </w:p>
-    <w:p>
-      <w:r>
-        <w:t>Es una herramienta que sirve para buscar y cachear data. Está diseñada para simplificar casos comunes de carga de datos en una aplicación web, eliminando la necesidad de escribir manualmente la obtención y cacheo de datos por ti mismo.</w:t>
-      </w:r>
-    </w:p>
-    <w:p>
-      <w:r>
-        <w:t>Implementa otras utilidades como:</w:t>
-      </w:r>
-    </w:p>
-    <w:p>
-      <w:pPr>
-        <w:pStyle w:val="Prrafodelista"/>
-        <w:numPr>
-          <w:ilvl w:val="0"/>
-          <w:numId w:val="1"/>
-        </w:numPr>
-      </w:pPr>
-      <w:r>
-        <w:t xml:space="preserve">Localiza el estado de carga en orden para mostrar los </w:t>
-      </w:r>
-      <w:proofErr w:type="spellStart"/>
-      <w:r>
-        <w:t>spinners</w:t>
-      </w:r>
-      <w:proofErr w:type="spellEnd"/>
-      <w:r>
-        <w:t xml:space="preserve"> en la UI.</w:t>
-      </w:r>
-    </w:p>
-    <w:p>
-      <w:pPr>
-        <w:pStyle w:val="Prrafodelista"/>
-        <w:numPr>
-          <w:ilvl w:val="0"/>
-          <w:numId w:val="1"/>
-        </w:numPr>
-      </w:pPr>
-      <w:r>
-        <w:t>Evita llamadas duplicadas al API en caso de que sea la misma llamada.</w:t>
-      </w:r>
-    </w:p>
-    <w:p>
-      <w:pPr>
-        <w:pStyle w:val="Prrafodelista"/>
-        <w:numPr>
-          <w:ilvl w:val="0"/>
-          <w:numId w:val="1"/>
-        </w:numPr>
-      </w:pPr>
-      <w:r>
-        <w:t>Actualizaciones optimistas para hacer sentir la UI más rápida.</w:t>
-      </w:r>
-    </w:p>
-    <w:p>
-      <w:pPr>
-        <w:pStyle w:val="Prrafodelista"/>
-        <w:numPr>
-          <w:ilvl w:val="0"/>
-          <w:numId w:val="1"/>
-        </w:numPr>
-      </w:pPr>
-      <w:r>
-        <w:t>Manejo del ciclo de vida del cache mientras el usuario interactúa con la UI.</w:t>
-      </w:r>
-      <w:r>
-        <w:br/>
-      </w:r>
-    </w:p>
     <w:p/>
     <w:p/>
     <w:p/>
     <w:p/>
     <w:p/>
     <w:p/>
+    <w:p/>
+    <w:p/>
+    <w:p/>
+    <w:p/>
     <w:p>
       <w:pPr>
         <w:pStyle w:val="Ttulo2"/>
       </w:pPr>
-      <w:r>
-        <w:t>Llamar API</w:t>
-      </w:r>
-    </w:p>
-    <w:p>
-      <w:r>
-        <w:t xml:space="preserve">En la carpeta </w:t>
-      </w:r>
-      <w:proofErr w:type="spellStart"/>
-      <w:r>
-        <w:t>src</w:t>
-      </w:r>
-      <w:proofErr w:type="spellEnd"/>
-      <w:r>
-        <w:t>/</w:t>
-      </w:r>
-      <w:proofErr w:type="spellStart"/>
-      <w:r>
-        <w:t>redux</w:t>
-      </w:r>
-      <w:proofErr w:type="spellEnd"/>
-      <w:r>
-        <w:t xml:space="preserve">/api se crea un archivo que contendrá las </w:t>
-      </w:r>
-      <w:proofErr w:type="spellStart"/>
-      <w:r>
-        <w:t>APIs</w:t>
-      </w:r>
-      <w:proofErr w:type="spellEnd"/>
-      <w:r>
-        <w:t xml:space="preserve"> de un objeto, por </w:t>
-      </w:r>
-      <w:proofErr w:type="gramStart"/>
-      <w:r>
-        <w:t>ejemplo</w:t>
-      </w:r>
-      <w:proofErr w:type="gramEnd"/>
-      <w:r>
-        <w:t xml:space="preserve"> en este caso, movies.js:</w:t>
+      <w:proofErr w:type="spellStart"/>
+      <w:r>
+        <w:lastRenderedPageBreak/>
+        <w:t>Reducers</w:t>
+      </w:r>
+      <w:proofErr w:type="spellEnd"/>
+    </w:p>
+    <w:p>
+      <w:r>
+        <w:t xml:space="preserve">Las acciones describen que algo pasó, pero no especifican cómo cambió el estado de la aplicación en respuesta. Esto es trabajo de los </w:t>
+      </w:r>
+      <w:proofErr w:type="spellStart"/>
+      <w:r>
+        <w:t>reducers</w:t>
+      </w:r>
+      <w:proofErr w:type="spellEnd"/>
+      <w:r>
+        <w:t>.</w:t>
+      </w:r>
+    </w:p>
+    <w:p>
+      <w:r>
+        <w:t>Ejemplo:</w:t>
       </w:r>
     </w:p>
     <w:p>
@@ -40373,8 +40086,8 @@
         <w:rPr>
           <w:rFonts w:ascii="Consolas" w:eastAsia="Times New Roman" w:hAnsi="Consolas" w:cs="Times New Roman"/>
           <w:color w:val="A9B1D6"/>
-          <w:sz w:val="21"/>
-          <w:szCs w:val="21"/>
+          <w:sz w:val="15"/>
+          <w:szCs w:val="15"/>
           <w:lang w:eastAsia="es-ES"/>
         </w:rPr>
       </w:pPr>
@@ -40383,8 +40096,8 @@
         <w:rPr>
           <w:rFonts w:ascii="Consolas" w:eastAsia="Times New Roman" w:hAnsi="Consolas" w:cs="Times New Roman"/>
           <w:color w:val="7DCFFF"/>
-          <w:sz w:val="21"/>
-          <w:szCs w:val="21"/>
+          <w:sz w:val="15"/>
+          <w:szCs w:val="15"/>
           <w:lang w:eastAsia="es-ES"/>
         </w:rPr>
         <w:t>import</w:t>
@@ -40394,8 +40107,8 @@
         <w:rPr>
           <w:rFonts w:ascii="Consolas" w:eastAsia="Times New Roman" w:hAnsi="Consolas" w:cs="Times New Roman"/>
           <w:color w:val="A9B1D6"/>
-          <w:sz w:val="21"/>
-          <w:szCs w:val="21"/>
+          <w:sz w:val="15"/>
+          <w:szCs w:val="15"/>
           <w:lang w:eastAsia="es-ES"/>
         </w:rPr>
         <w:t xml:space="preserve"> </w:t>
@@ -40405,8 +40118,8 @@
         <w:rPr>
           <w:rFonts w:ascii="Consolas" w:eastAsia="Times New Roman" w:hAnsi="Consolas" w:cs="Times New Roman"/>
           <w:color w:val="9ABDF5"/>
-          <w:sz w:val="21"/>
-          <w:szCs w:val="21"/>
+          <w:sz w:val="15"/>
+          <w:szCs w:val="15"/>
           <w:lang w:eastAsia="es-ES"/>
         </w:rPr>
         <w:t xml:space="preserve">{ </w:t>
@@ -40416,11 +40129,11 @@
         <w:rPr>
           <w:rFonts w:ascii="Consolas" w:eastAsia="Times New Roman" w:hAnsi="Consolas" w:cs="Times New Roman"/>
           <w:color w:val="0DB9D7"/>
-          <w:sz w:val="21"/>
-          <w:szCs w:val="21"/>
-          <w:lang w:eastAsia="es-ES"/>
-        </w:rPr>
-        <w:t>createApi</w:t>
+          <w:sz w:val="15"/>
+          <w:szCs w:val="15"/>
+          <w:lang w:eastAsia="es-ES"/>
+        </w:rPr>
+        <w:t>errorFetchMovieRatings</w:t>
       </w:r>
       <w:proofErr w:type="spellEnd"/>
       <w:proofErr w:type="gramEnd"/>
@@ -40428,8 +40141,8 @@
         <w:rPr>
           <w:rFonts w:ascii="Consolas" w:eastAsia="Times New Roman" w:hAnsi="Consolas" w:cs="Times New Roman"/>
           <w:color w:val="89DDFF"/>
-          <w:sz w:val="21"/>
-          <w:szCs w:val="21"/>
+          <w:sz w:val="15"/>
+          <w:szCs w:val="15"/>
           <w:lang w:eastAsia="es-ES"/>
         </w:rPr>
         <w:t>,</w:t>
@@ -40438,8 +40151,8 @@
         <w:rPr>
           <w:rFonts w:ascii="Consolas" w:eastAsia="Times New Roman" w:hAnsi="Consolas" w:cs="Times New Roman"/>
           <w:color w:val="9ABDF5"/>
-          <w:sz w:val="21"/>
-          <w:szCs w:val="21"/>
+          <w:sz w:val="15"/>
+          <w:szCs w:val="15"/>
           <w:lang w:eastAsia="es-ES"/>
         </w:rPr>
         <w:t xml:space="preserve"> </w:t>
@@ -40449,19 +40162,51 @@
         <w:rPr>
           <w:rFonts w:ascii="Consolas" w:eastAsia="Times New Roman" w:hAnsi="Consolas" w:cs="Times New Roman"/>
           <w:color w:val="0DB9D7"/>
-          <w:sz w:val="21"/>
-          <w:szCs w:val="21"/>
-          <w:lang w:eastAsia="es-ES"/>
-        </w:rPr>
-        <w:t>fetchBaseQuery</w:t>
-      </w:r>
-      <w:proofErr w:type="spellEnd"/>
-      <w:r>
-        <w:rPr>
-          <w:rFonts w:ascii="Consolas" w:eastAsia="Times New Roman" w:hAnsi="Consolas" w:cs="Times New Roman"/>
-          <w:color w:val="9ABDF5"/>
-          <w:sz w:val="21"/>
-          <w:szCs w:val="21"/>
+          <w:sz w:val="15"/>
+          <w:szCs w:val="15"/>
+          <w:lang w:eastAsia="es-ES"/>
+        </w:rPr>
+        <w:t>startFetchMovieRatings</w:t>
+      </w:r>
+      <w:proofErr w:type="spellEnd"/>
+      <w:r>
+        <w:rPr>
+          <w:rFonts w:ascii="Consolas" w:eastAsia="Times New Roman" w:hAnsi="Consolas" w:cs="Times New Roman"/>
+          <w:color w:val="89DDFF"/>
+          <w:sz w:val="15"/>
+          <w:szCs w:val="15"/>
+          <w:lang w:eastAsia="es-ES"/>
+        </w:rPr>
+        <w:t>,</w:t>
+      </w:r>
+      <w:r>
+        <w:rPr>
+          <w:rFonts w:ascii="Consolas" w:eastAsia="Times New Roman" w:hAnsi="Consolas" w:cs="Times New Roman"/>
+          <w:color w:val="9ABDF5"/>
+          <w:sz w:val="15"/>
+          <w:szCs w:val="15"/>
+          <w:lang w:eastAsia="es-ES"/>
+        </w:rPr>
+        <w:t xml:space="preserve"> </w:t>
+      </w:r>
+      <w:proofErr w:type="spellStart"/>
+      <w:r>
+        <w:rPr>
+          <w:rFonts w:ascii="Consolas" w:eastAsia="Times New Roman" w:hAnsi="Consolas" w:cs="Times New Roman"/>
+          <w:color w:val="0DB9D7"/>
+          <w:sz w:val="15"/>
+          <w:szCs w:val="15"/>
+          <w:lang w:eastAsia="es-ES"/>
+        </w:rPr>
+        <w:t>successFetchMovieRatings</w:t>
+      </w:r>
+      <w:proofErr w:type="spellEnd"/>
+      <w:r>
+        <w:rPr>
+          <w:rFonts w:ascii="Consolas" w:eastAsia="Times New Roman" w:hAnsi="Consolas" w:cs="Times New Roman"/>
+          <w:color w:val="9ABDF5"/>
+          <w:sz w:val="15"/>
+          <w:szCs w:val="15"/>
           <w:lang w:eastAsia="es-ES"/>
         </w:rPr>
         <w:t xml:space="preserve"> }</w:t>
@@ -40470,8 +40215,8 @@
         <w:rPr>
           <w:rFonts w:ascii="Consolas" w:eastAsia="Times New Roman" w:hAnsi="Consolas" w:cs="Times New Roman"/>
           <w:color w:val="A9B1D6"/>
-          <w:sz w:val="21"/>
-          <w:szCs w:val="21"/>
+          <w:sz w:val="15"/>
+          <w:szCs w:val="15"/>
           <w:lang w:eastAsia="es-ES"/>
         </w:rPr>
         <w:t xml:space="preserve"> </w:t>
@@ -40481,8 +40226,8 @@
         <w:rPr>
           <w:rFonts w:ascii="Consolas" w:eastAsia="Times New Roman" w:hAnsi="Consolas" w:cs="Times New Roman"/>
           <w:color w:val="7DCFFF"/>
-          <w:sz w:val="21"/>
-          <w:szCs w:val="21"/>
+          <w:sz w:val="15"/>
+          <w:szCs w:val="15"/>
           <w:lang w:eastAsia="es-ES"/>
         </w:rPr>
         <w:t>from</w:t>
@@ -40492,50 +40237,50 @@
         <w:rPr>
           <w:rFonts w:ascii="Consolas" w:eastAsia="Times New Roman" w:hAnsi="Consolas" w:cs="Times New Roman"/>
           <w:color w:val="A9B1D6"/>
-          <w:sz w:val="21"/>
-          <w:szCs w:val="21"/>
-          <w:lang w:eastAsia="es-ES"/>
-        </w:rPr>
-        <w:t xml:space="preserve"> </w:t>
-      </w:r>
-      <w:r>
-        <w:rPr>
-          <w:rFonts w:ascii="Consolas" w:eastAsia="Times New Roman" w:hAnsi="Consolas" w:cs="Times New Roman"/>
-          <w:color w:val="89DDFF"/>
-          <w:sz w:val="21"/>
-          <w:szCs w:val="21"/>
-          <w:lang w:eastAsia="es-ES"/>
-        </w:rPr>
-        <w:t>'</w:t>
+          <w:sz w:val="15"/>
+          <w:szCs w:val="15"/>
+          <w:lang w:eastAsia="es-ES"/>
+        </w:rPr>
+        <w:t xml:space="preserve"> </w:t>
+      </w:r>
+      <w:r>
+        <w:rPr>
+          <w:rFonts w:ascii="Consolas" w:eastAsia="Times New Roman" w:hAnsi="Consolas" w:cs="Times New Roman"/>
+          <w:color w:val="89DDFF"/>
+          <w:sz w:val="15"/>
+          <w:szCs w:val="15"/>
+          <w:lang w:eastAsia="es-ES"/>
+        </w:rPr>
+        <w:t>"</w:t>
       </w:r>
       <w:r>
         <w:rPr>
           <w:rFonts w:ascii="Consolas" w:eastAsia="Times New Roman" w:hAnsi="Consolas" w:cs="Times New Roman"/>
           <w:color w:val="9ECE6A"/>
-          <w:sz w:val="21"/>
-          <w:szCs w:val="21"/>
-          <w:lang w:eastAsia="es-ES"/>
-        </w:rPr>
-        <w:t>@</w:t>
+          <w:sz w:val="15"/>
+          <w:szCs w:val="15"/>
+          <w:lang w:eastAsia="es-ES"/>
+        </w:rPr>
+        <w:t>../</w:t>
       </w:r>
       <w:proofErr w:type="spellStart"/>
       <w:r>
         <w:rPr>
           <w:rFonts w:ascii="Consolas" w:eastAsia="Times New Roman" w:hAnsi="Consolas" w:cs="Times New Roman"/>
           <w:color w:val="9ECE6A"/>
-          <w:sz w:val="21"/>
-          <w:szCs w:val="21"/>
-          <w:lang w:eastAsia="es-ES"/>
-        </w:rPr>
-        <w:t>reduxjs</w:t>
+          <w:sz w:val="15"/>
+          <w:szCs w:val="15"/>
+          <w:lang w:eastAsia="es-ES"/>
+        </w:rPr>
+        <w:t>actions</w:t>
       </w:r>
       <w:proofErr w:type="spellEnd"/>
       <w:r>
         <w:rPr>
           <w:rFonts w:ascii="Consolas" w:eastAsia="Times New Roman" w:hAnsi="Consolas" w:cs="Times New Roman"/>
           <w:color w:val="9ECE6A"/>
-          <w:sz w:val="21"/>
-          <w:szCs w:val="21"/>
+          <w:sz w:val="15"/>
+          <w:szCs w:val="15"/>
           <w:lang w:eastAsia="es-ES"/>
         </w:rPr>
         <w:t>/</w:t>
@@ -40545,66 +40290,22 @@
         <w:rPr>
           <w:rFonts w:ascii="Consolas" w:eastAsia="Times New Roman" w:hAnsi="Consolas" w:cs="Times New Roman"/>
           <w:color w:val="9ECE6A"/>
-          <w:sz w:val="21"/>
-          <w:szCs w:val="21"/>
-          <w:lang w:eastAsia="es-ES"/>
-        </w:rPr>
-        <w:t>toolkit</w:t>
-      </w:r>
-      <w:proofErr w:type="spellEnd"/>
-      <w:r>
-        <w:rPr>
-          <w:rFonts w:ascii="Consolas" w:eastAsia="Times New Roman" w:hAnsi="Consolas" w:cs="Times New Roman"/>
-          <w:color w:val="9ECE6A"/>
-          <w:sz w:val="21"/>
-          <w:szCs w:val="21"/>
-          <w:lang w:eastAsia="es-ES"/>
-        </w:rPr>
-        <w:t>/</w:t>
-      </w:r>
-      <w:proofErr w:type="spellStart"/>
-      <w:r>
-        <w:rPr>
-          <w:rFonts w:ascii="Consolas" w:eastAsia="Times New Roman" w:hAnsi="Consolas" w:cs="Times New Roman"/>
-          <w:color w:val="9ECE6A"/>
-          <w:sz w:val="21"/>
-          <w:szCs w:val="21"/>
-          <w:lang w:eastAsia="es-ES"/>
-        </w:rPr>
-        <w:t>query</w:t>
-      </w:r>
-      <w:proofErr w:type="spellEnd"/>
-      <w:r>
-        <w:rPr>
-          <w:rFonts w:ascii="Consolas" w:eastAsia="Times New Roman" w:hAnsi="Consolas" w:cs="Times New Roman"/>
-          <w:color w:val="9ECE6A"/>
-          <w:sz w:val="21"/>
-          <w:szCs w:val="21"/>
-          <w:lang w:eastAsia="es-ES"/>
-        </w:rPr>
-        <w:t>/</w:t>
-      </w:r>
-      <w:proofErr w:type="spellStart"/>
-      <w:r>
-        <w:rPr>
-          <w:rFonts w:ascii="Consolas" w:eastAsia="Times New Roman" w:hAnsi="Consolas" w:cs="Times New Roman"/>
-          <w:color w:val="9ECE6A"/>
-          <w:sz w:val="21"/>
-          <w:szCs w:val="21"/>
-          <w:lang w:eastAsia="es-ES"/>
-        </w:rPr>
-        <w:t>react</w:t>
-      </w:r>
-      <w:proofErr w:type="spellEnd"/>
-      <w:r>
-        <w:rPr>
-          <w:rFonts w:ascii="Consolas" w:eastAsia="Times New Roman" w:hAnsi="Consolas" w:cs="Times New Roman"/>
-          <w:color w:val="89DDFF"/>
-          <w:sz w:val="21"/>
-          <w:szCs w:val="21"/>
-          <w:lang w:eastAsia="es-ES"/>
-        </w:rPr>
-        <w:t>';</w:t>
+          <w:sz w:val="15"/>
+          <w:szCs w:val="15"/>
+          <w:lang w:eastAsia="es-ES"/>
+        </w:rPr>
+        <w:t>movies</w:t>
+      </w:r>
+      <w:proofErr w:type="spellEnd"/>
+      <w:r>
+        <w:rPr>
+          <w:rFonts w:ascii="Consolas" w:eastAsia="Times New Roman" w:hAnsi="Consolas" w:cs="Times New Roman"/>
+          <w:color w:val="89DDFF"/>
+          <w:sz w:val="15"/>
+          <w:szCs w:val="15"/>
+          <w:lang w:eastAsia="es-ES"/>
+        </w:rPr>
+        <w:t>";</w:t>
       </w:r>
     </w:p>
     <w:p>
@@ -40614,8 +40315,8 @@
         <w:rPr>
           <w:rFonts w:ascii="Consolas" w:eastAsia="Times New Roman" w:hAnsi="Consolas" w:cs="Times New Roman"/>
           <w:color w:val="A9B1D6"/>
-          <w:sz w:val="21"/>
-          <w:szCs w:val="21"/>
+          <w:sz w:val="15"/>
+          <w:szCs w:val="15"/>
           <w:lang w:eastAsia="es-ES"/>
         </w:rPr>
       </w:pPr>
@@ -40627,8 +40328,8 @@
         <w:rPr>
           <w:rFonts w:ascii="Consolas" w:eastAsia="Times New Roman" w:hAnsi="Consolas" w:cs="Times New Roman"/>
           <w:color w:val="A9B1D6"/>
-          <w:sz w:val="21"/>
-          <w:szCs w:val="21"/>
+          <w:sz w:val="15"/>
+          <w:szCs w:val="15"/>
           <w:lang w:eastAsia="es-ES"/>
         </w:rPr>
       </w:pPr>
@@ -40639,6 +40340,3344 @@
           <w:i/>
           <w:iCs/>
           <w:color w:val="9D7CD8"/>
+          <w:sz w:val="15"/>
+          <w:szCs w:val="15"/>
+          <w:lang w:eastAsia="es-ES"/>
+        </w:rPr>
+        <w:t>const</w:t>
+      </w:r>
+      <w:proofErr w:type="spellEnd"/>
+      <w:r>
+        <w:rPr>
+          <w:rFonts w:ascii="Consolas" w:eastAsia="Times New Roman" w:hAnsi="Consolas" w:cs="Times New Roman"/>
+          <w:color w:val="A9B1D6"/>
+          <w:sz w:val="15"/>
+          <w:szCs w:val="15"/>
+          <w:lang w:eastAsia="es-ES"/>
+        </w:rPr>
+        <w:t xml:space="preserve"> </w:t>
+      </w:r>
+      <w:proofErr w:type="spellStart"/>
+      <w:r>
+        <w:rPr>
+          <w:rFonts w:ascii="Consolas" w:eastAsia="Times New Roman" w:hAnsi="Consolas" w:cs="Times New Roman"/>
+          <w:color w:val="BB9AF7"/>
+          <w:sz w:val="15"/>
+          <w:szCs w:val="15"/>
+          <w:lang w:eastAsia="es-ES"/>
+        </w:rPr>
+        <w:t>initialState</w:t>
+      </w:r>
+      <w:proofErr w:type="spellEnd"/>
+      <w:r>
+        <w:rPr>
+          <w:rFonts w:ascii="Consolas" w:eastAsia="Times New Roman" w:hAnsi="Consolas" w:cs="Times New Roman"/>
+          <w:color w:val="A9B1D6"/>
+          <w:sz w:val="15"/>
+          <w:szCs w:val="15"/>
+          <w:lang w:eastAsia="es-ES"/>
+        </w:rPr>
+        <w:t xml:space="preserve"> </w:t>
+      </w:r>
+      <w:r>
+        <w:rPr>
+          <w:rFonts w:ascii="Consolas" w:eastAsia="Times New Roman" w:hAnsi="Consolas" w:cs="Times New Roman"/>
+          <w:color w:val="89DDFF"/>
+          <w:sz w:val="15"/>
+          <w:szCs w:val="15"/>
+          <w:lang w:eastAsia="es-ES"/>
+        </w:rPr>
+        <w:t>=</w:t>
+      </w:r>
+      <w:r>
+        <w:rPr>
+          <w:rFonts w:ascii="Consolas" w:eastAsia="Times New Roman" w:hAnsi="Consolas" w:cs="Times New Roman"/>
+          <w:color w:val="A9B1D6"/>
+          <w:sz w:val="15"/>
+          <w:szCs w:val="15"/>
+          <w:lang w:eastAsia="es-ES"/>
+        </w:rPr>
+        <w:t xml:space="preserve"> </w:t>
+      </w:r>
+      <w:r>
+        <w:rPr>
+          <w:rFonts w:ascii="Consolas" w:eastAsia="Times New Roman" w:hAnsi="Consolas" w:cs="Times New Roman"/>
+          <w:color w:val="9ABDF5"/>
+          <w:sz w:val="15"/>
+          <w:szCs w:val="15"/>
+          <w:lang w:eastAsia="es-ES"/>
+        </w:rPr>
+        <w:t>{</w:t>
+      </w:r>
+    </w:p>
+    <w:p>
+      <w:pPr>
+        <w:shd w:val="clear" w:color="auto" w:fill="1A1B26"/>
+        <w:spacing w:after="0" w:line="285" w:lineRule="atLeast"/>
+        <w:rPr>
+          <w:rFonts w:ascii="Consolas" w:eastAsia="Times New Roman" w:hAnsi="Consolas" w:cs="Times New Roman"/>
+          <w:color w:val="A9B1D6"/>
+          <w:sz w:val="15"/>
+          <w:szCs w:val="15"/>
+          <w:lang w:eastAsia="es-ES"/>
+        </w:rPr>
+      </w:pPr>
+      <w:r>
+        <w:rPr>
+          <w:rFonts w:ascii="Consolas" w:eastAsia="Times New Roman" w:hAnsi="Consolas" w:cs="Times New Roman"/>
+          <w:color w:val="A9B1D6"/>
+          <w:sz w:val="15"/>
+          <w:szCs w:val="15"/>
+          <w:lang w:eastAsia="es-ES"/>
+        </w:rPr>
+        <w:t xml:space="preserve">    </w:t>
+      </w:r>
+      <w:proofErr w:type="spellStart"/>
+      <w:r>
+        <w:rPr>
+          <w:rFonts w:ascii="Consolas" w:eastAsia="Times New Roman" w:hAnsi="Consolas" w:cs="Times New Roman"/>
+          <w:color w:val="73DACA"/>
+          <w:sz w:val="15"/>
+          <w:szCs w:val="15"/>
+          <w:lang w:eastAsia="es-ES"/>
+        </w:rPr>
+        <w:t>isFetching</w:t>
+      </w:r>
+      <w:proofErr w:type="spellEnd"/>
+      <w:r>
+        <w:rPr>
+          <w:rFonts w:ascii="Consolas" w:eastAsia="Times New Roman" w:hAnsi="Consolas" w:cs="Times New Roman"/>
+          <w:color w:val="89DDFF"/>
+          <w:sz w:val="15"/>
+          <w:szCs w:val="15"/>
+          <w:lang w:eastAsia="es-ES"/>
+        </w:rPr>
+        <w:t>:</w:t>
+      </w:r>
+      <w:r>
+        <w:rPr>
+          <w:rFonts w:ascii="Consolas" w:eastAsia="Times New Roman" w:hAnsi="Consolas" w:cs="Times New Roman"/>
+          <w:color w:val="A9B1D6"/>
+          <w:sz w:val="15"/>
+          <w:szCs w:val="15"/>
+          <w:lang w:eastAsia="es-ES"/>
+        </w:rPr>
+        <w:t xml:space="preserve"> </w:t>
+      </w:r>
+      <w:r>
+        <w:rPr>
+          <w:rFonts w:ascii="Consolas" w:eastAsia="Times New Roman" w:hAnsi="Consolas" w:cs="Times New Roman"/>
+          <w:color w:val="FF9E64"/>
+          <w:sz w:val="15"/>
+          <w:szCs w:val="15"/>
+          <w:lang w:eastAsia="es-ES"/>
+        </w:rPr>
+        <w:t>false</w:t>
+      </w:r>
+      <w:r>
+        <w:rPr>
+          <w:rFonts w:ascii="Consolas" w:eastAsia="Times New Roman" w:hAnsi="Consolas" w:cs="Times New Roman"/>
+          <w:color w:val="89DDFF"/>
+          <w:sz w:val="15"/>
+          <w:szCs w:val="15"/>
+          <w:lang w:eastAsia="es-ES"/>
+        </w:rPr>
+        <w:t>,</w:t>
+      </w:r>
+    </w:p>
+    <w:p>
+      <w:pPr>
+        <w:shd w:val="clear" w:color="auto" w:fill="1A1B26"/>
+        <w:spacing w:after="0" w:line="285" w:lineRule="atLeast"/>
+        <w:rPr>
+          <w:rFonts w:ascii="Consolas" w:eastAsia="Times New Roman" w:hAnsi="Consolas" w:cs="Times New Roman"/>
+          <w:color w:val="A9B1D6"/>
+          <w:sz w:val="15"/>
+          <w:szCs w:val="15"/>
+          <w:lang w:eastAsia="es-ES"/>
+        </w:rPr>
+      </w:pPr>
+      <w:r>
+        <w:rPr>
+          <w:rFonts w:ascii="Consolas" w:eastAsia="Times New Roman" w:hAnsi="Consolas" w:cs="Times New Roman"/>
+          <w:color w:val="A9B1D6"/>
+          <w:sz w:val="15"/>
+          <w:szCs w:val="15"/>
+          <w:lang w:eastAsia="es-ES"/>
+        </w:rPr>
+        <w:t xml:space="preserve">    </w:t>
+      </w:r>
+      <w:proofErr w:type="spellStart"/>
+      <w:r>
+        <w:rPr>
+          <w:rFonts w:ascii="Consolas" w:eastAsia="Times New Roman" w:hAnsi="Consolas" w:cs="Times New Roman"/>
+          <w:color w:val="73DACA"/>
+          <w:sz w:val="15"/>
+          <w:szCs w:val="15"/>
+          <w:lang w:eastAsia="es-ES"/>
+        </w:rPr>
+        <w:t>isLoading</w:t>
+      </w:r>
+      <w:proofErr w:type="spellEnd"/>
+      <w:r>
+        <w:rPr>
+          <w:rFonts w:ascii="Consolas" w:eastAsia="Times New Roman" w:hAnsi="Consolas" w:cs="Times New Roman"/>
+          <w:color w:val="89DDFF"/>
+          <w:sz w:val="15"/>
+          <w:szCs w:val="15"/>
+          <w:lang w:eastAsia="es-ES"/>
+        </w:rPr>
+        <w:t>:</w:t>
+      </w:r>
+      <w:r>
+        <w:rPr>
+          <w:rFonts w:ascii="Consolas" w:eastAsia="Times New Roman" w:hAnsi="Consolas" w:cs="Times New Roman"/>
+          <w:color w:val="A9B1D6"/>
+          <w:sz w:val="15"/>
+          <w:szCs w:val="15"/>
+          <w:lang w:eastAsia="es-ES"/>
+        </w:rPr>
+        <w:t xml:space="preserve"> </w:t>
+      </w:r>
+      <w:r>
+        <w:rPr>
+          <w:rFonts w:ascii="Consolas" w:eastAsia="Times New Roman" w:hAnsi="Consolas" w:cs="Times New Roman"/>
+          <w:color w:val="FF9E64"/>
+          <w:sz w:val="15"/>
+          <w:szCs w:val="15"/>
+          <w:lang w:eastAsia="es-ES"/>
+        </w:rPr>
+        <w:t>false</w:t>
+      </w:r>
+      <w:r>
+        <w:rPr>
+          <w:rFonts w:ascii="Consolas" w:eastAsia="Times New Roman" w:hAnsi="Consolas" w:cs="Times New Roman"/>
+          <w:color w:val="89DDFF"/>
+          <w:sz w:val="15"/>
+          <w:szCs w:val="15"/>
+          <w:lang w:eastAsia="es-ES"/>
+        </w:rPr>
+        <w:t>,</w:t>
+      </w:r>
+    </w:p>
+    <w:p>
+      <w:pPr>
+        <w:shd w:val="clear" w:color="auto" w:fill="1A1B26"/>
+        <w:spacing w:after="0" w:line="285" w:lineRule="atLeast"/>
+        <w:rPr>
+          <w:rFonts w:ascii="Consolas" w:eastAsia="Times New Roman" w:hAnsi="Consolas" w:cs="Times New Roman"/>
+          <w:color w:val="A9B1D6"/>
+          <w:sz w:val="15"/>
+          <w:szCs w:val="15"/>
+          <w:lang w:eastAsia="es-ES"/>
+        </w:rPr>
+      </w:pPr>
+      <w:r>
+        <w:rPr>
+          <w:rFonts w:ascii="Consolas" w:eastAsia="Times New Roman" w:hAnsi="Consolas" w:cs="Times New Roman"/>
+          <w:color w:val="A9B1D6"/>
+          <w:sz w:val="15"/>
+          <w:szCs w:val="15"/>
+          <w:lang w:eastAsia="es-ES"/>
+        </w:rPr>
+        <w:t xml:space="preserve">    </w:t>
+      </w:r>
+      <w:r>
+        <w:rPr>
+          <w:rFonts w:ascii="Consolas" w:eastAsia="Times New Roman" w:hAnsi="Consolas" w:cs="Times New Roman"/>
+          <w:color w:val="73DACA"/>
+          <w:sz w:val="15"/>
+          <w:szCs w:val="15"/>
+          <w:lang w:eastAsia="es-ES"/>
+        </w:rPr>
+        <w:t>error</w:t>
+      </w:r>
+      <w:r>
+        <w:rPr>
+          <w:rFonts w:ascii="Consolas" w:eastAsia="Times New Roman" w:hAnsi="Consolas" w:cs="Times New Roman"/>
+          <w:color w:val="89DDFF"/>
+          <w:sz w:val="15"/>
+          <w:szCs w:val="15"/>
+          <w:lang w:eastAsia="es-ES"/>
+        </w:rPr>
+        <w:t>:</w:t>
+      </w:r>
+      <w:r>
+        <w:rPr>
+          <w:rFonts w:ascii="Consolas" w:eastAsia="Times New Roman" w:hAnsi="Consolas" w:cs="Times New Roman"/>
+          <w:color w:val="A9B1D6"/>
+          <w:sz w:val="15"/>
+          <w:szCs w:val="15"/>
+          <w:lang w:eastAsia="es-ES"/>
+        </w:rPr>
+        <w:t xml:space="preserve"> </w:t>
+      </w:r>
+      <w:proofErr w:type="spellStart"/>
+      <w:r>
+        <w:rPr>
+          <w:rFonts w:ascii="Consolas" w:eastAsia="Times New Roman" w:hAnsi="Consolas" w:cs="Times New Roman"/>
+          <w:color w:val="FF9E64"/>
+          <w:sz w:val="15"/>
+          <w:szCs w:val="15"/>
+          <w:lang w:eastAsia="es-ES"/>
+        </w:rPr>
+        <w:t>null</w:t>
+      </w:r>
+      <w:proofErr w:type="spellEnd"/>
+      <w:r>
+        <w:rPr>
+          <w:rFonts w:ascii="Consolas" w:eastAsia="Times New Roman" w:hAnsi="Consolas" w:cs="Times New Roman"/>
+          <w:color w:val="89DDFF"/>
+          <w:sz w:val="15"/>
+          <w:szCs w:val="15"/>
+          <w:lang w:eastAsia="es-ES"/>
+        </w:rPr>
+        <w:t>,</w:t>
+      </w:r>
+    </w:p>
+    <w:p>
+      <w:pPr>
+        <w:shd w:val="clear" w:color="auto" w:fill="1A1B26"/>
+        <w:spacing w:after="0" w:line="285" w:lineRule="atLeast"/>
+        <w:rPr>
+          <w:rFonts w:ascii="Consolas" w:eastAsia="Times New Roman" w:hAnsi="Consolas" w:cs="Times New Roman"/>
+          <w:color w:val="A9B1D6"/>
+          <w:sz w:val="15"/>
+          <w:szCs w:val="15"/>
+          <w:lang w:eastAsia="es-ES"/>
+        </w:rPr>
+      </w:pPr>
+      <w:r>
+        <w:rPr>
+          <w:rFonts w:ascii="Consolas" w:eastAsia="Times New Roman" w:hAnsi="Consolas" w:cs="Times New Roman"/>
+          <w:color w:val="A9B1D6"/>
+          <w:sz w:val="15"/>
+          <w:szCs w:val="15"/>
+          <w:lang w:eastAsia="es-ES"/>
+        </w:rPr>
+        <w:t xml:space="preserve">    </w:t>
+      </w:r>
+      <w:proofErr w:type="spellStart"/>
+      <w:r>
+        <w:rPr>
+          <w:rFonts w:ascii="Consolas" w:eastAsia="Times New Roman" w:hAnsi="Consolas" w:cs="Times New Roman"/>
+          <w:color w:val="73DACA"/>
+          <w:sz w:val="15"/>
+          <w:szCs w:val="15"/>
+          <w:lang w:eastAsia="es-ES"/>
+        </w:rPr>
+        <w:t>success</w:t>
+      </w:r>
+      <w:proofErr w:type="spellEnd"/>
+      <w:r>
+        <w:rPr>
+          <w:rFonts w:ascii="Consolas" w:eastAsia="Times New Roman" w:hAnsi="Consolas" w:cs="Times New Roman"/>
+          <w:color w:val="89DDFF"/>
+          <w:sz w:val="15"/>
+          <w:szCs w:val="15"/>
+          <w:lang w:eastAsia="es-ES"/>
+        </w:rPr>
+        <w:t>:</w:t>
+      </w:r>
+      <w:r>
+        <w:rPr>
+          <w:rFonts w:ascii="Consolas" w:eastAsia="Times New Roman" w:hAnsi="Consolas" w:cs="Times New Roman"/>
+          <w:color w:val="A9B1D6"/>
+          <w:sz w:val="15"/>
+          <w:szCs w:val="15"/>
+          <w:lang w:eastAsia="es-ES"/>
+        </w:rPr>
+        <w:t xml:space="preserve"> </w:t>
+      </w:r>
+      <w:proofErr w:type="spellStart"/>
+      <w:r>
+        <w:rPr>
+          <w:rFonts w:ascii="Consolas" w:eastAsia="Times New Roman" w:hAnsi="Consolas" w:cs="Times New Roman"/>
+          <w:color w:val="FF9E64"/>
+          <w:sz w:val="15"/>
+          <w:szCs w:val="15"/>
+          <w:lang w:eastAsia="es-ES"/>
+        </w:rPr>
+        <w:t>null</w:t>
+      </w:r>
+      <w:proofErr w:type="spellEnd"/>
+      <w:r>
+        <w:rPr>
+          <w:rFonts w:ascii="Consolas" w:eastAsia="Times New Roman" w:hAnsi="Consolas" w:cs="Times New Roman"/>
+          <w:color w:val="89DDFF"/>
+          <w:sz w:val="15"/>
+          <w:szCs w:val="15"/>
+          <w:lang w:eastAsia="es-ES"/>
+        </w:rPr>
+        <w:t>,</w:t>
+      </w:r>
+    </w:p>
+    <w:p>
+      <w:pPr>
+        <w:shd w:val="clear" w:color="auto" w:fill="1A1B26"/>
+        <w:spacing w:after="0" w:line="285" w:lineRule="atLeast"/>
+        <w:rPr>
+          <w:rFonts w:ascii="Consolas" w:eastAsia="Times New Roman" w:hAnsi="Consolas" w:cs="Times New Roman"/>
+          <w:color w:val="A9B1D6"/>
+          <w:sz w:val="15"/>
+          <w:szCs w:val="15"/>
+          <w:lang w:eastAsia="es-ES"/>
+        </w:rPr>
+      </w:pPr>
+      <w:r>
+        <w:rPr>
+          <w:rFonts w:ascii="Consolas" w:eastAsia="Times New Roman" w:hAnsi="Consolas" w:cs="Times New Roman"/>
+          <w:color w:val="A9B1D6"/>
+          <w:sz w:val="15"/>
+          <w:szCs w:val="15"/>
+          <w:lang w:eastAsia="es-ES"/>
+        </w:rPr>
+        <w:t xml:space="preserve">    </w:t>
+      </w:r>
+      <w:r>
+        <w:rPr>
+          <w:rFonts w:ascii="Consolas" w:eastAsia="Times New Roman" w:hAnsi="Consolas" w:cs="Times New Roman"/>
+          <w:color w:val="73DACA"/>
+          <w:sz w:val="15"/>
+          <w:szCs w:val="15"/>
+          <w:lang w:eastAsia="es-ES"/>
+        </w:rPr>
+        <w:t>rating</w:t>
+      </w:r>
+      <w:r>
+        <w:rPr>
+          <w:rFonts w:ascii="Consolas" w:eastAsia="Times New Roman" w:hAnsi="Consolas" w:cs="Times New Roman"/>
+          <w:color w:val="89DDFF"/>
+          <w:sz w:val="15"/>
+          <w:szCs w:val="15"/>
+          <w:lang w:eastAsia="es-ES"/>
+        </w:rPr>
+        <w:t>:</w:t>
+      </w:r>
+      <w:r>
+        <w:rPr>
+          <w:rFonts w:ascii="Consolas" w:eastAsia="Times New Roman" w:hAnsi="Consolas" w:cs="Times New Roman"/>
+          <w:color w:val="A9B1D6"/>
+          <w:sz w:val="15"/>
+          <w:szCs w:val="15"/>
+          <w:lang w:eastAsia="es-ES"/>
+        </w:rPr>
+        <w:t xml:space="preserve"> </w:t>
+      </w:r>
+      <w:r>
+        <w:rPr>
+          <w:rFonts w:ascii="Consolas" w:eastAsia="Times New Roman" w:hAnsi="Consolas" w:cs="Times New Roman"/>
+          <w:color w:val="9ABDF5"/>
+          <w:sz w:val="15"/>
+          <w:szCs w:val="15"/>
+          <w:lang w:eastAsia="es-ES"/>
+        </w:rPr>
+        <w:t>{}</w:t>
+      </w:r>
+    </w:p>
+    <w:p>
+      <w:pPr>
+        <w:shd w:val="clear" w:color="auto" w:fill="1A1B26"/>
+        <w:spacing w:after="0" w:line="285" w:lineRule="atLeast"/>
+        <w:rPr>
+          <w:rFonts w:ascii="Consolas" w:eastAsia="Times New Roman" w:hAnsi="Consolas" w:cs="Times New Roman"/>
+          <w:color w:val="A9B1D6"/>
+          <w:sz w:val="15"/>
+          <w:szCs w:val="15"/>
+          <w:lang w:eastAsia="es-ES"/>
+        </w:rPr>
+      </w:pPr>
+      <w:r>
+        <w:rPr>
+          <w:rFonts w:ascii="Consolas" w:eastAsia="Times New Roman" w:hAnsi="Consolas" w:cs="Times New Roman"/>
+          <w:color w:val="9ABDF5"/>
+          <w:sz w:val="15"/>
+          <w:szCs w:val="15"/>
+          <w:lang w:eastAsia="es-ES"/>
+        </w:rPr>
+        <w:t>}</w:t>
+      </w:r>
+    </w:p>
+    <w:p>
+      <w:pPr>
+        <w:shd w:val="clear" w:color="auto" w:fill="1A1B26"/>
+        <w:spacing w:after="0" w:line="285" w:lineRule="atLeast"/>
+        <w:rPr>
+          <w:rFonts w:ascii="Consolas" w:eastAsia="Times New Roman" w:hAnsi="Consolas" w:cs="Times New Roman"/>
+          <w:color w:val="A9B1D6"/>
+          <w:sz w:val="15"/>
+          <w:szCs w:val="15"/>
+          <w:lang w:eastAsia="es-ES"/>
+        </w:rPr>
+      </w:pPr>
+      <w:proofErr w:type="spellStart"/>
+      <w:r>
+        <w:rPr>
+          <w:rFonts w:ascii="Consolas" w:eastAsia="Times New Roman" w:hAnsi="Consolas" w:cs="Times New Roman"/>
+          <w:i/>
+          <w:iCs/>
+          <w:color w:val="9D7CD8"/>
+          <w:sz w:val="15"/>
+          <w:szCs w:val="15"/>
+          <w:lang w:eastAsia="es-ES"/>
+        </w:rPr>
+        <w:t>const</w:t>
+      </w:r>
+      <w:proofErr w:type="spellEnd"/>
+      <w:r>
+        <w:rPr>
+          <w:rFonts w:ascii="Consolas" w:eastAsia="Times New Roman" w:hAnsi="Consolas" w:cs="Times New Roman"/>
+          <w:color w:val="A9B1D6"/>
+          <w:sz w:val="15"/>
+          <w:szCs w:val="15"/>
+          <w:lang w:eastAsia="es-ES"/>
+        </w:rPr>
+        <w:t xml:space="preserve"> </w:t>
+      </w:r>
+      <w:proofErr w:type="spellStart"/>
+      <w:r>
+        <w:rPr>
+          <w:rFonts w:ascii="Consolas" w:eastAsia="Times New Roman" w:hAnsi="Consolas" w:cs="Times New Roman"/>
+          <w:color w:val="7AA2F7"/>
+          <w:sz w:val="15"/>
+          <w:szCs w:val="15"/>
+          <w:lang w:eastAsia="es-ES"/>
+        </w:rPr>
+        <w:t>MoviesReducer</w:t>
+      </w:r>
+      <w:proofErr w:type="spellEnd"/>
+      <w:r>
+        <w:rPr>
+          <w:rFonts w:ascii="Consolas" w:eastAsia="Times New Roman" w:hAnsi="Consolas" w:cs="Times New Roman"/>
+          <w:color w:val="A9B1D6"/>
+          <w:sz w:val="15"/>
+          <w:szCs w:val="15"/>
+          <w:lang w:eastAsia="es-ES"/>
+        </w:rPr>
+        <w:t xml:space="preserve"> </w:t>
+      </w:r>
+      <w:r>
+        <w:rPr>
+          <w:rFonts w:ascii="Consolas" w:eastAsia="Times New Roman" w:hAnsi="Consolas" w:cs="Times New Roman"/>
+          <w:color w:val="89DDFF"/>
+          <w:sz w:val="15"/>
+          <w:szCs w:val="15"/>
+          <w:lang w:eastAsia="es-ES"/>
+        </w:rPr>
+        <w:t>=</w:t>
+      </w:r>
+      <w:r>
+        <w:rPr>
+          <w:rFonts w:ascii="Consolas" w:eastAsia="Times New Roman" w:hAnsi="Consolas" w:cs="Times New Roman"/>
+          <w:color w:val="A9B1D6"/>
+          <w:sz w:val="15"/>
+          <w:szCs w:val="15"/>
+          <w:lang w:eastAsia="es-ES"/>
+        </w:rPr>
+        <w:t xml:space="preserve"> </w:t>
+      </w:r>
+      <w:r>
+        <w:rPr>
+          <w:rFonts w:ascii="Consolas" w:eastAsia="Times New Roman" w:hAnsi="Consolas" w:cs="Times New Roman"/>
+          <w:color w:val="9ABDF5"/>
+          <w:sz w:val="15"/>
+          <w:szCs w:val="15"/>
+          <w:lang w:eastAsia="es-ES"/>
+        </w:rPr>
+        <w:t>(</w:t>
+      </w:r>
+      <w:proofErr w:type="spellStart"/>
+      <w:r>
+        <w:rPr>
+          <w:rFonts w:ascii="Consolas" w:eastAsia="Times New Roman" w:hAnsi="Consolas" w:cs="Times New Roman"/>
+          <w:color w:val="E0AF68"/>
+          <w:sz w:val="15"/>
+          <w:szCs w:val="15"/>
+          <w:lang w:eastAsia="es-ES"/>
+        </w:rPr>
+        <w:t>state</w:t>
+      </w:r>
+      <w:proofErr w:type="spellEnd"/>
+      <w:r>
+        <w:rPr>
+          <w:rFonts w:ascii="Consolas" w:eastAsia="Times New Roman" w:hAnsi="Consolas" w:cs="Times New Roman"/>
+          <w:color w:val="A9B1D6"/>
+          <w:sz w:val="15"/>
+          <w:szCs w:val="15"/>
+          <w:lang w:eastAsia="es-ES"/>
+        </w:rPr>
+        <w:t xml:space="preserve"> </w:t>
+      </w:r>
+      <w:r>
+        <w:rPr>
+          <w:rFonts w:ascii="Consolas" w:eastAsia="Times New Roman" w:hAnsi="Consolas" w:cs="Times New Roman"/>
+          <w:color w:val="89DDFF"/>
+          <w:sz w:val="15"/>
+          <w:szCs w:val="15"/>
+          <w:lang w:eastAsia="es-ES"/>
+        </w:rPr>
+        <w:t>=</w:t>
+      </w:r>
+      <w:r>
+        <w:rPr>
+          <w:rFonts w:ascii="Consolas" w:eastAsia="Times New Roman" w:hAnsi="Consolas" w:cs="Times New Roman"/>
+          <w:color w:val="A9B1D6"/>
+          <w:sz w:val="15"/>
+          <w:szCs w:val="15"/>
+          <w:lang w:eastAsia="es-ES"/>
+        </w:rPr>
+        <w:t xml:space="preserve"> </w:t>
+      </w:r>
+      <w:proofErr w:type="spellStart"/>
+      <w:r>
+        <w:rPr>
+          <w:rFonts w:ascii="Consolas" w:eastAsia="Times New Roman" w:hAnsi="Consolas" w:cs="Times New Roman"/>
+          <w:color w:val="C0CAF5"/>
+          <w:sz w:val="15"/>
+          <w:szCs w:val="15"/>
+          <w:lang w:eastAsia="es-ES"/>
+        </w:rPr>
+        <w:t>initialState</w:t>
+      </w:r>
+      <w:proofErr w:type="spellEnd"/>
+      <w:r>
+        <w:rPr>
+          <w:rFonts w:ascii="Consolas" w:eastAsia="Times New Roman" w:hAnsi="Consolas" w:cs="Times New Roman"/>
+          <w:color w:val="89DDFF"/>
+          <w:sz w:val="15"/>
+          <w:szCs w:val="15"/>
+          <w:lang w:eastAsia="es-ES"/>
+        </w:rPr>
+        <w:t>,</w:t>
+      </w:r>
+      <w:r>
+        <w:rPr>
+          <w:rFonts w:ascii="Consolas" w:eastAsia="Times New Roman" w:hAnsi="Consolas" w:cs="Times New Roman"/>
+          <w:color w:val="A9B1D6"/>
+          <w:sz w:val="15"/>
+          <w:szCs w:val="15"/>
+          <w:lang w:eastAsia="es-ES"/>
+        </w:rPr>
+        <w:t xml:space="preserve"> </w:t>
+      </w:r>
+      <w:proofErr w:type="spellStart"/>
+      <w:r>
+        <w:rPr>
+          <w:rFonts w:ascii="Consolas" w:eastAsia="Times New Roman" w:hAnsi="Consolas" w:cs="Times New Roman"/>
+          <w:color w:val="E0AF68"/>
+          <w:sz w:val="15"/>
+          <w:szCs w:val="15"/>
+          <w:lang w:eastAsia="es-ES"/>
+        </w:rPr>
+        <w:t>action</w:t>
+      </w:r>
+      <w:proofErr w:type="spellEnd"/>
+      <w:r>
+        <w:rPr>
+          <w:rFonts w:ascii="Consolas" w:eastAsia="Times New Roman" w:hAnsi="Consolas" w:cs="Times New Roman"/>
+          <w:color w:val="9ABDF5"/>
+          <w:sz w:val="15"/>
+          <w:szCs w:val="15"/>
+          <w:lang w:eastAsia="es-ES"/>
+        </w:rPr>
+        <w:t>)</w:t>
+      </w:r>
+      <w:r>
+        <w:rPr>
+          <w:rFonts w:ascii="Consolas" w:eastAsia="Times New Roman" w:hAnsi="Consolas" w:cs="Times New Roman"/>
+          <w:color w:val="A9B1D6"/>
+          <w:sz w:val="15"/>
+          <w:szCs w:val="15"/>
+          <w:lang w:eastAsia="es-ES"/>
+        </w:rPr>
+        <w:t xml:space="preserve"> </w:t>
+      </w:r>
+      <w:r>
+        <w:rPr>
+          <w:rFonts w:ascii="Consolas" w:eastAsia="Times New Roman" w:hAnsi="Consolas" w:cs="Times New Roman"/>
+          <w:color w:val="BB9AF7"/>
+          <w:sz w:val="15"/>
+          <w:szCs w:val="15"/>
+          <w:lang w:eastAsia="es-ES"/>
+        </w:rPr>
+        <w:t>=</w:t>
+      </w:r>
+      <w:proofErr w:type="gramStart"/>
+      <w:r>
+        <w:rPr>
+          <w:rFonts w:ascii="Consolas" w:eastAsia="Times New Roman" w:hAnsi="Consolas" w:cs="Times New Roman"/>
+          <w:color w:val="BB9AF7"/>
+          <w:sz w:val="15"/>
+          <w:szCs w:val="15"/>
+          <w:lang w:eastAsia="es-ES"/>
+        </w:rPr>
+        <w:t>&gt;</w:t>
+      </w:r>
+      <w:r>
+        <w:rPr>
+          <w:rFonts w:ascii="Consolas" w:eastAsia="Times New Roman" w:hAnsi="Consolas" w:cs="Times New Roman"/>
+          <w:color w:val="A9B1D6"/>
+          <w:sz w:val="15"/>
+          <w:szCs w:val="15"/>
+          <w:lang w:eastAsia="es-ES"/>
+        </w:rPr>
+        <w:t xml:space="preserve">  </w:t>
+      </w:r>
+      <w:r>
+        <w:rPr>
+          <w:rFonts w:ascii="Consolas" w:eastAsia="Times New Roman" w:hAnsi="Consolas" w:cs="Times New Roman"/>
+          <w:color w:val="9ABDF5"/>
+          <w:sz w:val="15"/>
+          <w:szCs w:val="15"/>
+          <w:lang w:eastAsia="es-ES"/>
+        </w:rPr>
+        <w:t>{</w:t>
+      </w:r>
+      <w:proofErr w:type="gramEnd"/>
+    </w:p>
+    <w:p>
+      <w:pPr>
+        <w:shd w:val="clear" w:color="auto" w:fill="1A1B26"/>
+        <w:spacing w:after="0" w:line="285" w:lineRule="atLeast"/>
+        <w:rPr>
+          <w:rFonts w:ascii="Consolas" w:eastAsia="Times New Roman" w:hAnsi="Consolas" w:cs="Times New Roman"/>
+          <w:color w:val="A9B1D6"/>
+          <w:sz w:val="15"/>
+          <w:szCs w:val="15"/>
+          <w:lang w:eastAsia="es-ES"/>
+        </w:rPr>
+      </w:pPr>
+      <w:r>
+        <w:rPr>
+          <w:rFonts w:ascii="Consolas" w:eastAsia="Times New Roman" w:hAnsi="Consolas" w:cs="Times New Roman"/>
+          <w:color w:val="9ABDF5"/>
+          <w:sz w:val="15"/>
+          <w:szCs w:val="15"/>
+          <w:lang w:eastAsia="es-ES"/>
+        </w:rPr>
+        <w:t xml:space="preserve">    </w:t>
+      </w:r>
+      <w:proofErr w:type="spellStart"/>
+      <w:r>
+        <w:rPr>
+          <w:rFonts w:ascii="Consolas" w:eastAsia="Times New Roman" w:hAnsi="Consolas" w:cs="Times New Roman"/>
+          <w:color w:val="BB9AF7"/>
+          <w:sz w:val="15"/>
+          <w:szCs w:val="15"/>
+          <w:lang w:eastAsia="es-ES"/>
+        </w:rPr>
+        <w:t>switch</w:t>
+      </w:r>
+      <w:proofErr w:type="spellEnd"/>
+      <w:r>
+        <w:rPr>
+          <w:rFonts w:ascii="Consolas" w:eastAsia="Times New Roman" w:hAnsi="Consolas" w:cs="Times New Roman"/>
+          <w:color w:val="9ABDF5"/>
+          <w:sz w:val="15"/>
+          <w:szCs w:val="15"/>
+          <w:lang w:eastAsia="es-ES"/>
+        </w:rPr>
+        <w:t>(</w:t>
+      </w:r>
+      <w:proofErr w:type="spellStart"/>
+      <w:proofErr w:type="gramStart"/>
+      <w:r>
+        <w:rPr>
+          <w:rFonts w:ascii="Consolas" w:eastAsia="Times New Roman" w:hAnsi="Consolas" w:cs="Times New Roman"/>
+          <w:color w:val="C0CAF5"/>
+          <w:sz w:val="15"/>
+          <w:szCs w:val="15"/>
+          <w:lang w:eastAsia="es-ES"/>
+        </w:rPr>
+        <w:t>action</w:t>
+      </w:r>
+      <w:r>
+        <w:rPr>
+          <w:rFonts w:ascii="Consolas" w:eastAsia="Times New Roman" w:hAnsi="Consolas" w:cs="Times New Roman"/>
+          <w:color w:val="89DDFF"/>
+          <w:sz w:val="15"/>
+          <w:szCs w:val="15"/>
+          <w:lang w:eastAsia="es-ES"/>
+        </w:rPr>
+        <w:t>.</w:t>
+      </w:r>
+      <w:r>
+        <w:rPr>
+          <w:rFonts w:ascii="Consolas" w:eastAsia="Times New Roman" w:hAnsi="Consolas" w:cs="Times New Roman"/>
+          <w:color w:val="7DCFFF"/>
+          <w:sz w:val="15"/>
+          <w:szCs w:val="15"/>
+          <w:lang w:eastAsia="es-ES"/>
+        </w:rPr>
+        <w:t>type</w:t>
+      </w:r>
+      <w:proofErr w:type="spellEnd"/>
+      <w:proofErr w:type="gramEnd"/>
+      <w:r>
+        <w:rPr>
+          <w:rFonts w:ascii="Consolas" w:eastAsia="Times New Roman" w:hAnsi="Consolas" w:cs="Times New Roman"/>
+          <w:color w:val="9ABDF5"/>
+          <w:sz w:val="15"/>
+          <w:szCs w:val="15"/>
+          <w:lang w:eastAsia="es-ES"/>
+        </w:rPr>
+        <w:t>) {</w:t>
+      </w:r>
+    </w:p>
+    <w:p>
+      <w:pPr>
+        <w:shd w:val="clear" w:color="auto" w:fill="1A1B26"/>
+        <w:spacing w:after="0" w:line="285" w:lineRule="atLeast"/>
+        <w:rPr>
+          <w:rFonts w:ascii="Consolas" w:eastAsia="Times New Roman" w:hAnsi="Consolas" w:cs="Times New Roman"/>
+          <w:color w:val="A9B1D6"/>
+          <w:sz w:val="15"/>
+          <w:szCs w:val="15"/>
+          <w:lang w:eastAsia="es-ES"/>
+        </w:rPr>
+      </w:pPr>
+      <w:r>
+        <w:rPr>
+          <w:rFonts w:ascii="Consolas" w:eastAsia="Times New Roman" w:hAnsi="Consolas" w:cs="Times New Roman"/>
+          <w:color w:val="9ABDF5"/>
+          <w:sz w:val="15"/>
+          <w:szCs w:val="15"/>
+          <w:lang w:eastAsia="es-ES"/>
+        </w:rPr>
+        <w:t xml:space="preserve">        </w:t>
+      </w:r>
+      <w:r>
+        <w:rPr>
+          <w:rFonts w:ascii="Consolas" w:eastAsia="Times New Roman" w:hAnsi="Consolas" w:cs="Times New Roman"/>
+          <w:color w:val="BB9AF7"/>
+          <w:sz w:val="15"/>
+          <w:szCs w:val="15"/>
+          <w:lang w:eastAsia="es-ES"/>
+        </w:rPr>
+        <w:t>case</w:t>
+      </w:r>
+      <w:r>
+        <w:rPr>
+          <w:rFonts w:ascii="Consolas" w:eastAsia="Times New Roman" w:hAnsi="Consolas" w:cs="Times New Roman"/>
+          <w:color w:val="9ABDF5"/>
+          <w:sz w:val="15"/>
+          <w:szCs w:val="15"/>
+          <w:lang w:eastAsia="es-ES"/>
+        </w:rPr>
+        <w:t xml:space="preserve"> </w:t>
+      </w:r>
+      <w:proofErr w:type="spellStart"/>
+      <w:r>
+        <w:rPr>
+          <w:rFonts w:ascii="Consolas" w:eastAsia="Times New Roman" w:hAnsi="Consolas" w:cs="Times New Roman"/>
+          <w:color w:val="C0CAF5"/>
+          <w:sz w:val="15"/>
+          <w:szCs w:val="15"/>
+          <w:lang w:eastAsia="es-ES"/>
+        </w:rPr>
+        <w:t>startFetchMovieRatings</w:t>
+      </w:r>
+      <w:r>
+        <w:rPr>
+          <w:rFonts w:ascii="Consolas" w:eastAsia="Times New Roman" w:hAnsi="Consolas" w:cs="Times New Roman"/>
+          <w:color w:val="89DDFF"/>
+          <w:sz w:val="15"/>
+          <w:szCs w:val="15"/>
+          <w:lang w:eastAsia="es-ES"/>
+        </w:rPr>
+        <w:t>.</w:t>
+      </w:r>
+      <w:r>
+        <w:rPr>
+          <w:rFonts w:ascii="Consolas" w:eastAsia="Times New Roman" w:hAnsi="Consolas" w:cs="Times New Roman"/>
+          <w:color w:val="7AA2F7"/>
+          <w:sz w:val="15"/>
+          <w:szCs w:val="15"/>
+          <w:lang w:eastAsia="es-ES"/>
+        </w:rPr>
+        <w:t>toString</w:t>
+      </w:r>
+      <w:proofErr w:type="spellEnd"/>
+      <w:r>
+        <w:rPr>
+          <w:rFonts w:ascii="Consolas" w:eastAsia="Times New Roman" w:hAnsi="Consolas" w:cs="Times New Roman"/>
+          <w:color w:val="9ABDF5"/>
+          <w:sz w:val="15"/>
+          <w:szCs w:val="15"/>
+          <w:lang w:eastAsia="es-ES"/>
+        </w:rPr>
+        <w:t>()</w:t>
+      </w:r>
+      <w:r>
+        <w:rPr>
+          <w:rFonts w:ascii="Consolas" w:eastAsia="Times New Roman" w:hAnsi="Consolas" w:cs="Times New Roman"/>
+          <w:color w:val="89DDFF"/>
+          <w:sz w:val="15"/>
+          <w:szCs w:val="15"/>
+          <w:lang w:eastAsia="es-ES"/>
+        </w:rPr>
+        <w:t>:</w:t>
+      </w:r>
+    </w:p>
+    <w:p>
+      <w:pPr>
+        <w:shd w:val="clear" w:color="auto" w:fill="1A1B26"/>
+        <w:spacing w:after="0" w:line="285" w:lineRule="atLeast"/>
+        <w:rPr>
+          <w:rFonts w:ascii="Consolas" w:eastAsia="Times New Roman" w:hAnsi="Consolas" w:cs="Times New Roman"/>
+          <w:color w:val="A9B1D6"/>
+          <w:sz w:val="15"/>
+          <w:szCs w:val="15"/>
+          <w:lang w:eastAsia="es-ES"/>
+        </w:rPr>
+      </w:pPr>
+      <w:r>
+        <w:rPr>
+          <w:rFonts w:ascii="Consolas" w:eastAsia="Times New Roman" w:hAnsi="Consolas" w:cs="Times New Roman"/>
+          <w:color w:val="9ABDF5"/>
+          <w:sz w:val="15"/>
+          <w:szCs w:val="15"/>
+          <w:lang w:eastAsia="es-ES"/>
+        </w:rPr>
+        <w:t xml:space="preserve">            </w:t>
+      </w:r>
+      <w:proofErr w:type="spellStart"/>
+      <w:r>
+        <w:rPr>
+          <w:rFonts w:ascii="Consolas" w:eastAsia="Times New Roman" w:hAnsi="Consolas" w:cs="Times New Roman"/>
+          <w:i/>
+          <w:iCs/>
+          <w:color w:val="BB9AF7"/>
+          <w:sz w:val="15"/>
+          <w:szCs w:val="15"/>
+          <w:lang w:eastAsia="es-ES"/>
+        </w:rPr>
+        <w:t>return</w:t>
+      </w:r>
+      <w:proofErr w:type="spellEnd"/>
+      <w:r>
+        <w:rPr>
+          <w:rFonts w:ascii="Consolas" w:eastAsia="Times New Roman" w:hAnsi="Consolas" w:cs="Times New Roman"/>
+          <w:color w:val="9ABDF5"/>
+          <w:sz w:val="15"/>
+          <w:szCs w:val="15"/>
+          <w:lang w:eastAsia="es-ES"/>
+        </w:rPr>
+        <w:t xml:space="preserve"> { </w:t>
+      </w:r>
+    </w:p>
+    <w:p>
+      <w:pPr>
+        <w:shd w:val="clear" w:color="auto" w:fill="1A1B26"/>
+        <w:spacing w:after="0" w:line="285" w:lineRule="atLeast"/>
+        <w:rPr>
+          <w:rFonts w:ascii="Consolas" w:eastAsia="Times New Roman" w:hAnsi="Consolas" w:cs="Times New Roman"/>
+          <w:color w:val="A9B1D6"/>
+          <w:sz w:val="15"/>
+          <w:szCs w:val="15"/>
+          <w:lang w:eastAsia="es-ES"/>
+        </w:rPr>
+      </w:pPr>
+      <w:r>
+        <w:rPr>
+          <w:rFonts w:ascii="Consolas" w:eastAsia="Times New Roman" w:hAnsi="Consolas" w:cs="Times New Roman"/>
+          <w:color w:val="9ABDF5"/>
+          <w:sz w:val="15"/>
+          <w:szCs w:val="15"/>
+          <w:lang w:eastAsia="es-ES"/>
+        </w:rPr>
+        <w:t xml:space="preserve">                </w:t>
+      </w:r>
+      <w:r>
+        <w:rPr>
+          <w:rFonts w:ascii="Consolas" w:eastAsia="Times New Roman" w:hAnsi="Consolas" w:cs="Times New Roman"/>
+          <w:b/>
+          <w:bCs/>
+          <w:color w:val="F7768E"/>
+          <w:sz w:val="15"/>
+          <w:szCs w:val="15"/>
+          <w:lang w:eastAsia="es-ES"/>
+        </w:rPr>
+        <w:t>...</w:t>
+      </w:r>
+      <w:proofErr w:type="spellStart"/>
+      <w:r>
+        <w:rPr>
+          <w:rFonts w:ascii="Consolas" w:eastAsia="Times New Roman" w:hAnsi="Consolas" w:cs="Times New Roman"/>
+          <w:color w:val="C0CAF5"/>
+          <w:sz w:val="15"/>
+          <w:szCs w:val="15"/>
+          <w:lang w:eastAsia="es-ES"/>
+        </w:rPr>
+        <w:t>state</w:t>
+      </w:r>
+      <w:proofErr w:type="spellEnd"/>
+      <w:r>
+        <w:rPr>
+          <w:rFonts w:ascii="Consolas" w:eastAsia="Times New Roman" w:hAnsi="Consolas" w:cs="Times New Roman"/>
+          <w:color w:val="89DDFF"/>
+          <w:sz w:val="15"/>
+          <w:szCs w:val="15"/>
+          <w:lang w:eastAsia="es-ES"/>
+        </w:rPr>
+        <w:t>,</w:t>
+      </w:r>
+    </w:p>
+    <w:p>
+      <w:pPr>
+        <w:shd w:val="clear" w:color="auto" w:fill="1A1B26"/>
+        <w:spacing w:after="0" w:line="285" w:lineRule="atLeast"/>
+        <w:rPr>
+          <w:rFonts w:ascii="Consolas" w:eastAsia="Times New Roman" w:hAnsi="Consolas" w:cs="Times New Roman"/>
+          <w:color w:val="A9B1D6"/>
+          <w:sz w:val="15"/>
+          <w:szCs w:val="15"/>
+          <w:lang w:eastAsia="es-ES"/>
+        </w:rPr>
+      </w:pPr>
+      <w:r>
+        <w:rPr>
+          <w:rFonts w:ascii="Consolas" w:eastAsia="Times New Roman" w:hAnsi="Consolas" w:cs="Times New Roman"/>
+          <w:color w:val="9ABDF5"/>
+          <w:sz w:val="15"/>
+          <w:szCs w:val="15"/>
+          <w:lang w:eastAsia="es-ES"/>
+        </w:rPr>
+        <w:t xml:space="preserve">                </w:t>
+      </w:r>
+      <w:proofErr w:type="spellStart"/>
+      <w:r>
+        <w:rPr>
+          <w:rFonts w:ascii="Consolas" w:eastAsia="Times New Roman" w:hAnsi="Consolas" w:cs="Times New Roman"/>
+          <w:color w:val="73DACA"/>
+          <w:sz w:val="15"/>
+          <w:szCs w:val="15"/>
+          <w:lang w:eastAsia="es-ES"/>
+        </w:rPr>
+        <w:t>isLoading</w:t>
+      </w:r>
+      <w:proofErr w:type="spellEnd"/>
+      <w:r>
+        <w:rPr>
+          <w:rFonts w:ascii="Consolas" w:eastAsia="Times New Roman" w:hAnsi="Consolas" w:cs="Times New Roman"/>
+          <w:color w:val="89DDFF"/>
+          <w:sz w:val="15"/>
+          <w:szCs w:val="15"/>
+          <w:lang w:eastAsia="es-ES"/>
+        </w:rPr>
+        <w:t>:</w:t>
+      </w:r>
+      <w:r>
+        <w:rPr>
+          <w:rFonts w:ascii="Consolas" w:eastAsia="Times New Roman" w:hAnsi="Consolas" w:cs="Times New Roman"/>
+          <w:color w:val="9ABDF5"/>
+          <w:sz w:val="15"/>
+          <w:szCs w:val="15"/>
+          <w:lang w:eastAsia="es-ES"/>
+        </w:rPr>
+        <w:t xml:space="preserve"> </w:t>
+      </w:r>
+      <w:r>
+        <w:rPr>
+          <w:rFonts w:ascii="Consolas" w:eastAsia="Times New Roman" w:hAnsi="Consolas" w:cs="Times New Roman"/>
+          <w:color w:val="FF9E64"/>
+          <w:sz w:val="15"/>
+          <w:szCs w:val="15"/>
+          <w:lang w:eastAsia="es-ES"/>
+        </w:rPr>
+        <w:t>true</w:t>
+      </w:r>
+      <w:r>
+        <w:rPr>
+          <w:rFonts w:ascii="Consolas" w:eastAsia="Times New Roman" w:hAnsi="Consolas" w:cs="Times New Roman"/>
+          <w:color w:val="89DDFF"/>
+          <w:sz w:val="15"/>
+          <w:szCs w:val="15"/>
+          <w:lang w:eastAsia="es-ES"/>
+        </w:rPr>
+        <w:t>,</w:t>
+      </w:r>
+    </w:p>
+    <w:p>
+      <w:pPr>
+        <w:shd w:val="clear" w:color="auto" w:fill="1A1B26"/>
+        <w:spacing w:after="0" w:line="285" w:lineRule="atLeast"/>
+        <w:rPr>
+          <w:rFonts w:ascii="Consolas" w:eastAsia="Times New Roman" w:hAnsi="Consolas" w:cs="Times New Roman"/>
+          <w:color w:val="A9B1D6"/>
+          <w:sz w:val="15"/>
+          <w:szCs w:val="15"/>
+          <w:lang w:eastAsia="es-ES"/>
+        </w:rPr>
+      </w:pPr>
+      <w:r>
+        <w:rPr>
+          <w:rFonts w:ascii="Consolas" w:eastAsia="Times New Roman" w:hAnsi="Consolas" w:cs="Times New Roman"/>
+          <w:color w:val="9ABDF5"/>
+          <w:sz w:val="15"/>
+          <w:szCs w:val="15"/>
+          <w:lang w:eastAsia="es-ES"/>
+        </w:rPr>
+        <w:t xml:space="preserve">                </w:t>
+      </w:r>
+      <w:proofErr w:type="spellStart"/>
+      <w:r>
+        <w:rPr>
+          <w:rFonts w:ascii="Consolas" w:eastAsia="Times New Roman" w:hAnsi="Consolas" w:cs="Times New Roman"/>
+          <w:color w:val="73DACA"/>
+          <w:sz w:val="15"/>
+          <w:szCs w:val="15"/>
+          <w:lang w:eastAsia="es-ES"/>
+        </w:rPr>
+        <w:t>isFetching</w:t>
+      </w:r>
+      <w:proofErr w:type="spellEnd"/>
+      <w:r>
+        <w:rPr>
+          <w:rFonts w:ascii="Consolas" w:eastAsia="Times New Roman" w:hAnsi="Consolas" w:cs="Times New Roman"/>
+          <w:color w:val="89DDFF"/>
+          <w:sz w:val="15"/>
+          <w:szCs w:val="15"/>
+          <w:lang w:eastAsia="es-ES"/>
+        </w:rPr>
+        <w:t>:</w:t>
+      </w:r>
+      <w:r>
+        <w:rPr>
+          <w:rFonts w:ascii="Consolas" w:eastAsia="Times New Roman" w:hAnsi="Consolas" w:cs="Times New Roman"/>
+          <w:color w:val="9ABDF5"/>
+          <w:sz w:val="15"/>
+          <w:szCs w:val="15"/>
+          <w:lang w:eastAsia="es-ES"/>
+        </w:rPr>
+        <w:t xml:space="preserve"> </w:t>
+      </w:r>
+      <w:r>
+        <w:rPr>
+          <w:rFonts w:ascii="Consolas" w:eastAsia="Times New Roman" w:hAnsi="Consolas" w:cs="Times New Roman"/>
+          <w:color w:val="FF9E64"/>
+          <w:sz w:val="15"/>
+          <w:szCs w:val="15"/>
+          <w:lang w:eastAsia="es-ES"/>
+        </w:rPr>
+        <w:t>true</w:t>
+      </w:r>
+      <w:r>
+        <w:rPr>
+          <w:rFonts w:ascii="Consolas" w:eastAsia="Times New Roman" w:hAnsi="Consolas" w:cs="Times New Roman"/>
+          <w:color w:val="89DDFF"/>
+          <w:sz w:val="15"/>
+          <w:szCs w:val="15"/>
+          <w:lang w:eastAsia="es-ES"/>
+        </w:rPr>
+        <w:t>,</w:t>
+      </w:r>
+    </w:p>
+    <w:p>
+      <w:pPr>
+        <w:shd w:val="clear" w:color="auto" w:fill="1A1B26"/>
+        <w:spacing w:after="0" w:line="285" w:lineRule="atLeast"/>
+        <w:rPr>
+          <w:rFonts w:ascii="Consolas" w:eastAsia="Times New Roman" w:hAnsi="Consolas" w:cs="Times New Roman"/>
+          <w:color w:val="A9B1D6"/>
+          <w:sz w:val="15"/>
+          <w:szCs w:val="15"/>
+          <w:lang w:eastAsia="es-ES"/>
+        </w:rPr>
+      </w:pPr>
+      <w:r>
+        <w:rPr>
+          <w:rFonts w:ascii="Consolas" w:eastAsia="Times New Roman" w:hAnsi="Consolas" w:cs="Times New Roman"/>
+          <w:color w:val="9ABDF5"/>
+          <w:sz w:val="15"/>
+          <w:szCs w:val="15"/>
+          <w:lang w:eastAsia="es-ES"/>
+        </w:rPr>
+        <w:t>            }</w:t>
+      </w:r>
+      <w:r>
+        <w:rPr>
+          <w:rFonts w:ascii="Consolas" w:eastAsia="Times New Roman" w:hAnsi="Consolas" w:cs="Times New Roman"/>
+          <w:color w:val="89DDFF"/>
+          <w:sz w:val="15"/>
+          <w:szCs w:val="15"/>
+          <w:lang w:eastAsia="es-ES"/>
+        </w:rPr>
+        <w:t>;</w:t>
+      </w:r>
+    </w:p>
+    <w:p>
+      <w:pPr>
+        <w:shd w:val="clear" w:color="auto" w:fill="1A1B26"/>
+        <w:spacing w:after="0" w:line="285" w:lineRule="atLeast"/>
+        <w:rPr>
+          <w:rFonts w:ascii="Consolas" w:eastAsia="Times New Roman" w:hAnsi="Consolas" w:cs="Times New Roman"/>
+          <w:color w:val="A9B1D6"/>
+          <w:sz w:val="15"/>
+          <w:szCs w:val="15"/>
+          <w:lang w:eastAsia="es-ES"/>
+        </w:rPr>
+      </w:pPr>
+      <w:r>
+        <w:rPr>
+          <w:rFonts w:ascii="Consolas" w:eastAsia="Times New Roman" w:hAnsi="Consolas" w:cs="Times New Roman"/>
+          <w:color w:val="9ABDF5"/>
+          <w:sz w:val="15"/>
+          <w:szCs w:val="15"/>
+          <w:lang w:eastAsia="es-ES"/>
+        </w:rPr>
+        <w:t xml:space="preserve">        </w:t>
+      </w:r>
+      <w:r>
+        <w:rPr>
+          <w:rFonts w:ascii="Consolas" w:eastAsia="Times New Roman" w:hAnsi="Consolas" w:cs="Times New Roman"/>
+          <w:color w:val="BB9AF7"/>
+          <w:sz w:val="15"/>
+          <w:szCs w:val="15"/>
+          <w:lang w:eastAsia="es-ES"/>
+        </w:rPr>
+        <w:t>break</w:t>
+      </w:r>
+      <w:r>
+        <w:rPr>
+          <w:rFonts w:ascii="Consolas" w:eastAsia="Times New Roman" w:hAnsi="Consolas" w:cs="Times New Roman"/>
+          <w:color w:val="89DDFF"/>
+          <w:sz w:val="15"/>
+          <w:szCs w:val="15"/>
+          <w:lang w:eastAsia="es-ES"/>
+        </w:rPr>
+        <w:t>;</w:t>
+      </w:r>
+    </w:p>
+    <w:p>
+      <w:pPr>
+        <w:shd w:val="clear" w:color="auto" w:fill="1A1B26"/>
+        <w:spacing w:after="0" w:line="285" w:lineRule="atLeast"/>
+        <w:rPr>
+          <w:rFonts w:ascii="Consolas" w:eastAsia="Times New Roman" w:hAnsi="Consolas" w:cs="Times New Roman"/>
+          <w:color w:val="A9B1D6"/>
+          <w:sz w:val="15"/>
+          <w:szCs w:val="15"/>
+          <w:lang w:eastAsia="es-ES"/>
+        </w:rPr>
+      </w:pPr>
+      <w:r>
+        <w:rPr>
+          <w:rFonts w:ascii="Consolas" w:eastAsia="Times New Roman" w:hAnsi="Consolas" w:cs="Times New Roman"/>
+          <w:color w:val="9ABDF5"/>
+          <w:sz w:val="15"/>
+          <w:szCs w:val="15"/>
+          <w:lang w:eastAsia="es-ES"/>
+        </w:rPr>
+        <w:t xml:space="preserve">        </w:t>
+      </w:r>
+      <w:r>
+        <w:rPr>
+          <w:rFonts w:ascii="Consolas" w:eastAsia="Times New Roman" w:hAnsi="Consolas" w:cs="Times New Roman"/>
+          <w:color w:val="BB9AF7"/>
+          <w:sz w:val="15"/>
+          <w:szCs w:val="15"/>
+          <w:lang w:eastAsia="es-ES"/>
+        </w:rPr>
+        <w:t>case</w:t>
+      </w:r>
+      <w:r>
+        <w:rPr>
+          <w:rFonts w:ascii="Consolas" w:eastAsia="Times New Roman" w:hAnsi="Consolas" w:cs="Times New Roman"/>
+          <w:color w:val="9ABDF5"/>
+          <w:sz w:val="15"/>
+          <w:szCs w:val="15"/>
+          <w:lang w:eastAsia="es-ES"/>
+        </w:rPr>
+        <w:t xml:space="preserve"> </w:t>
+      </w:r>
+      <w:proofErr w:type="spellStart"/>
+      <w:r>
+        <w:rPr>
+          <w:rFonts w:ascii="Consolas" w:eastAsia="Times New Roman" w:hAnsi="Consolas" w:cs="Times New Roman"/>
+          <w:color w:val="C0CAF5"/>
+          <w:sz w:val="15"/>
+          <w:szCs w:val="15"/>
+          <w:lang w:eastAsia="es-ES"/>
+        </w:rPr>
+        <w:t>successFetchMovieRatings</w:t>
+      </w:r>
+      <w:r>
+        <w:rPr>
+          <w:rFonts w:ascii="Consolas" w:eastAsia="Times New Roman" w:hAnsi="Consolas" w:cs="Times New Roman"/>
+          <w:color w:val="89DDFF"/>
+          <w:sz w:val="15"/>
+          <w:szCs w:val="15"/>
+          <w:lang w:eastAsia="es-ES"/>
+        </w:rPr>
+        <w:t>.</w:t>
+      </w:r>
+      <w:r>
+        <w:rPr>
+          <w:rFonts w:ascii="Consolas" w:eastAsia="Times New Roman" w:hAnsi="Consolas" w:cs="Times New Roman"/>
+          <w:color w:val="7AA2F7"/>
+          <w:sz w:val="15"/>
+          <w:szCs w:val="15"/>
+          <w:lang w:eastAsia="es-ES"/>
+        </w:rPr>
+        <w:t>toString</w:t>
+      </w:r>
+      <w:proofErr w:type="spellEnd"/>
+      <w:r>
+        <w:rPr>
+          <w:rFonts w:ascii="Consolas" w:eastAsia="Times New Roman" w:hAnsi="Consolas" w:cs="Times New Roman"/>
+          <w:color w:val="9ABDF5"/>
+          <w:sz w:val="15"/>
+          <w:szCs w:val="15"/>
+          <w:lang w:eastAsia="es-ES"/>
+        </w:rPr>
+        <w:t>()</w:t>
+      </w:r>
+      <w:r>
+        <w:rPr>
+          <w:rFonts w:ascii="Consolas" w:eastAsia="Times New Roman" w:hAnsi="Consolas" w:cs="Times New Roman"/>
+          <w:color w:val="89DDFF"/>
+          <w:sz w:val="15"/>
+          <w:szCs w:val="15"/>
+          <w:lang w:eastAsia="es-ES"/>
+        </w:rPr>
+        <w:t>:</w:t>
+      </w:r>
+    </w:p>
+    <w:p>
+      <w:pPr>
+        <w:shd w:val="clear" w:color="auto" w:fill="1A1B26"/>
+        <w:spacing w:after="0" w:line="285" w:lineRule="atLeast"/>
+        <w:rPr>
+          <w:rFonts w:ascii="Consolas" w:eastAsia="Times New Roman" w:hAnsi="Consolas" w:cs="Times New Roman"/>
+          <w:color w:val="A9B1D6"/>
+          <w:sz w:val="15"/>
+          <w:szCs w:val="15"/>
+          <w:lang w:eastAsia="es-ES"/>
+        </w:rPr>
+      </w:pPr>
+      <w:r>
+        <w:rPr>
+          <w:rFonts w:ascii="Consolas" w:eastAsia="Times New Roman" w:hAnsi="Consolas" w:cs="Times New Roman"/>
+          <w:color w:val="9ABDF5"/>
+          <w:sz w:val="15"/>
+          <w:szCs w:val="15"/>
+          <w:lang w:eastAsia="es-ES"/>
+        </w:rPr>
+        <w:t xml:space="preserve">            </w:t>
+      </w:r>
+      <w:proofErr w:type="spellStart"/>
+      <w:r>
+        <w:rPr>
+          <w:rFonts w:ascii="Consolas" w:eastAsia="Times New Roman" w:hAnsi="Consolas" w:cs="Times New Roman"/>
+          <w:i/>
+          <w:iCs/>
+          <w:color w:val="BB9AF7"/>
+          <w:sz w:val="15"/>
+          <w:szCs w:val="15"/>
+          <w:lang w:eastAsia="es-ES"/>
+        </w:rPr>
+        <w:t>return</w:t>
+      </w:r>
+      <w:proofErr w:type="spellEnd"/>
+      <w:r>
+        <w:rPr>
+          <w:rFonts w:ascii="Consolas" w:eastAsia="Times New Roman" w:hAnsi="Consolas" w:cs="Times New Roman"/>
+          <w:color w:val="9ABDF5"/>
+          <w:sz w:val="15"/>
+          <w:szCs w:val="15"/>
+          <w:lang w:eastAsia="es-ES"/>
+        </w:rPr>
+        <w:t xml:space="preserve"> {</w:t>
+      </w:r>
+    </w:p>
+    <w:p>
+      <w:pPr>
+        <w:shd w:val="clear" w:color="auto" w:fill="1A1B26"/>
+        <w:spacing w:after="0" w:line="285" w:lineRule="atLeast"/>
+        <w:rPr>
+          <w:rFonts w:ascii="Consolas" w:eastAsia="Times New Roman" w:hAnsi="Consolas" w:cs="Times New Roman"/>
+          <w:color w:val="A9B1D6"/>
+          <w:sz w:val="15"/>
+          <w:szCs w:val="15"/>
+          <w:lang w:eastAsia="es-ES"/>
+        </w:rPr>
+      </w:pPr>
+      <w:r>
+        <w:rPr>
+          <w:rFonts w:ascii="Consolas" w:eastAsia="Times New Roman" w:hAnsi="Consolas" w:cs="Times New Roman"/>
+          <w:color w:val="9ABDF5"/>
+          <w:sz w:val="15"/>
+          <w:szCs w:val="15"/>
+          <w:lang w:eastAsia="es-ES"/>
+        </w:rPr>
+        <w:t xml:space="preserve">                </w:t>
+      </w:r>
+      <w:r>
+        <w:rPr>
+          <w:rFonts w:ascii="Consolas" w:eastAsia="Times New Roman" w:hAnsi="Consolas" w:cs="Times New Roman"/>
+          <w:b/>
+          <w:bCs/>
+          <w:color w:val="F7768E"/>
+          <w:sz w:val="15"/>
+          <w:szCs w:val="15"/>
+          <w:lang w:eastAsia="es-ES"/>
+        </w:rPr>
+        <w:t>...</w:t>
+      </w:r>
+      <w:proofErr w:type="spellStart"/>
+      <w:r>
+        <w:rPr>
+          <w:rFonts w:ascii="Consolas" w:eastAsia="Times New Roman" w:hAnsi="Consolas" w:cs="Times New Roman"/>
+          <w:color w:val="C0CAF5"/>
+          <w:sz w:val="15"/>
+          <w:szCs w:val="15"/>
+          <w:lang w:eastAsia="es-ES"/>
+        </w:rPr>
+        <w:t>state</w:t>
+      </w:r>
+      <w:proofErr w:type="spellEnd"/>
+      <w:r>
+        <w:rPr>
+          <w:rFonts w:ascii="Consolas" w:eastAsia="Times New Roman" w:hAnsi="Consolas" w:cs="Times New Roman"/>
+          <w:color w:val="89DDFF"/>
+          <w:sz w:val="15"/>
+          <w:szCs w:val="15"/>
+          <w:lang w:eastAsia="es-ES"/>
+        </w:rPr>
+        <w:t>,</w:t>
+      </w:r>
+    </w:p>
+    <w:p>
+      <w:pPr>
+        <w:shd w:val="clear" w:color="auto" w:fill="1A1B26"/>
+        <w:spacing w:after="0" w:line="285" w:lineRule="atLeast"/>
+        <w:rPr>
+          <w:rFonts w:ascii="Consolas" w:eastAsia="Times New Roman" w:hAnsi="Consolas" w:cs="Times New Roman"/>
+          <w:color w:val="A9B1D6"/>
+          <w:sz w:val="15"/>
+          <w:szCs w:val="15"/>
+          <w:lang w:eastAsia="es-ES"/>
+        </w:rPr>
+      </w:pPr>
+      <w:r>
+        <w:rPr>
+          <w:rFonts w:ascii="Consolas" w:eastAsia="Times New Roman" w:hAnsi="Consolas" w:cs="Times New Roman"/>
+          <w:color w:val="9ABDF5"/>
+          <w:sz w:val="15"/>
+          <w:szCs w:val="15"/>
+          <w:lang w:eastAsia="es-ES"/>
+        </w:rPr>
+        <w:t xml:space="preserve">                </w:t>
+      </w:r>
+      <w:proofErr w:type="spellStart"/>
+      <w:r>
+        <w:rPr>
+          <w:rFonts w:ascii="Consolas" w:eastAsia="Times New Roman" w:hAnsi="Consolas" w:cs="Times New Roman"/>
+          <w:color w:val="73DACA"/>
+          <w:sz w:val="15"/>
+          <w:szCs w:val="15"/>
+          <w:lang w:eastAsia="es-ES"/>
+        </w:rPr>
+        <w:t>isLoading</w:t>
+      </w:r>
+      <w:proofErr w:type="spellEnd"/>
+      <w:r>
+        <w:rPr>
+          <w:rFonts w:ascii="Consolas" w:eastAsia="Times New Roman" w:hAnsi="Consolas" w:cs="Times New Roman"/>
+          <w:color w:val="89DDFF"/>
+          <w:sz w:val="15"/>
+          <w:szCs w:val="15"/>
+          <w:lang w:eastAsia="es-ES"/>
+        </w:rPr>
+        <w:t>:</w:t>
+      </w:r>
+      <w:r>
+        <w:rPr>
+          <w:rFonts w:ascii="Consolas" w:eastAsia="Times New Roman" w:hAnsi="Consolas" w:cs="Times New Roman"/>
+          <w:color w:val="9ABDF5"/>
+          <w:sz w:val="15"/>
+          <w:szCs w:val="15"/>
+          <w:lang w:eastAsia="es-ES"/>
+        </w:rPr>
+        <w:t xml:space="preserve"> </w:t>
+      </w:r>
+      <w:r>
+        <w:rPr>
+          <w:rFonts w:ascii="Consolas" w:eastAsia="Times New Roman" w:hAnsi="Consolas" w:cs="Times New Roman"/>
+          <w:color w:val="FF9E64"/>
+          <w:sz w:val="15"/>
+          <w:szCs w:val="15"/>
+          <w:lang w:eastAsia="es-ES"/>
+        </w:rPr>
+        <w:t>false</w:t>
+      </w:r>
+      <w:r>
+        <w:rPr>
+          <w:rFonts w:ascii="Consolas" w:eastAsia="Times New Roman" w:hAnsi="Consolas" w:cs="Times New Roman"/>
+          <w:color w:val="89DDFF"/>
+          <w:sz w:val="15"/>
+          <w:szCs w:val="15"/>
+          <w:lang w:eastAsia="es-ES"/>
+        </w:rPr>
+        <w:t>,</w:t>
+      </w:r>
+    </w:p>
+    <w:p>
+      <w:pPr>
+        <w:shd w:val="clear" w:color="auto" w:fill="1A1B26"/>
+        <w:spacing w:after="0" w:line="285" w:lineRule="atLeast"/>
+        <w:rPr>
+          <w:rFonts w:ascii="Consolas" w:eastAsia="Times New Roman" w:hAnsi="Consolas" w:cs="Times New Roman"/>
+          <w:color w:val="A9B1D6"/>
+          <w:sz w:val="15"/>
+          <w:szCs w:val="15"/>
+          <w:lang w:eastAsia="es-ES"/>
+        </w:rPr>
+      </w:pPr>
+      <w:r>
+        <w:rPr>
+          <w:rFonts w:ascii="Consolas" w:eastAsia="Times New Roman" w:hAnsi="Consolas" w:cs="Times New Roman"/>
+          <w:color w:val="9ABDF5"/>
+          <w:sz w:val="15"/>
+          <w:szCs w:val="15"/>
+          <w:lang w:eastAsia="es-ES"/>
+        </w:rPr>
+        <w:t xml:space="preserve">                </w:t>
+      </w:r>
+      <w:proofErr w:type="spellStart"/>
+      <w:r>
+        <w:rPr>
+          <w:rFonts w:ascii="Consolas" w:eastAsia="Times New Roman" w:hAnsi="Consolas" w:cs="Times New Roman"/>
+          <w:color w:val="73DACA"/>
+          <w:sz w:val="15"/>
+          <w:szCs w:val="15"/>
+          <w:lang w:eastAsia="es-ES"/>
+        </w:rPr>
+        <w:t>isFetching</w:t>
+      </w:r>
+      <w:proofErr w:type="spellEnd"/>
+      <w:r>
+        <w:rPr>
+          <w:rFonts w:ascii="Consolas" w:eastAsia="Times New Roman" w:hAnsi="Consolas" w:cs="Times New Roman"/>
+          <w:color w:val="89DDFF"/>
+          <w:sz w:val="15"/>
+          <w:szCs w:val="15"/>
+          <w:lang w:eastAsia="es-ES"/>
+        </w:rPr>
+        <w:t>:</w:t>
+      </w:r>
+      <w:r>
+        <w:rPr>
+          <w:rFonts w:ascii="Consolas" w:eastAsia="Times New Roman" w:hAnsi="Consolas" w:cs="Times New Roman"/>
+          <w:color w:val="9ABDF5"/>
+          <w:sz w:val="15"/>
+          <w:szCs w:val="15"/>
+          <w:lang w:eastAsia="es-ES"/>
+        </w:rPr>
+        <w:t xml:space="preserve"> </w:t>
+      </w:r>
+      <w:r>
+        <w:rPr>
+          <w:rFonts w:ascii="Consolas" w:eastAsia="Times New Roman" w:hAnsi="Consolas" w:cs="Times New Roman"/>
+          <w:color w:val="FF9E64"/>
+          <w:sz w:val="15"/>
+          <w:szCs w:val="15"/>
+          <w:lang w:eastAsia="es-ES"/>
+        </w:rPr>
+        <w:t>false</w:t>
+      </w:r>
+      <w:r>
+        <w:rPr>
+          <w:rFonts w:ascii="Consolas" w:eastAsia="Times New Roman" w:hAnsi="Consolas" w:cs="Times New Roman"/>
+          <w:color w:val="89DDFF"/>
+          <w:sz w:val="15"/>
+          <w:szCs w:val="15"/>
+          <w:lang w:eastAsia="es-ES"/>
+        </w:rPr>
+        <w:t>,</w:t>
+      </w:r>
+    </w:p>
+    <w:p>
+      <w:pPr>
+        <w:shd w:val="clear" w:color="auto" w:fill="1A1B26"/>
+        <w:spacing w:after="0" w:line="285" w:lineRule="atLeast"/>
+        <w:rPr>
+          <w:rFonts w:ascii="Consolas" w:eastAsia="Times New Roman" w:hAnsi="Consolas" w:cs="Times New Roman"/>
+          <w:color w:val="A9B1D6"/>
+          <w:sz w:val="15"/>
+          <w:szCs w:val="15"/>
+          <w:lang w:eastAsia="es-ES"/>
+        </w:rPr>
+      </w:pPr>
+      <w:r>
+        <w:rPr>
+          <w:rFonts w:ascii="Consolas" w:eastAsia="Times New Roman" w:hAnsi="Consolas" w:cs="Times New Roman"/>
+          <w:color w:val="9ABDF5"/>
+          <w:sz w:val="15"/>
+          <w:szCs w:val="15"/>
+          <w:lang w:eastAsia="es-ES"/>
+        </w:rPr>
+        <w:t xml:space="preserve">                </w:t>
+      </w:r>
+      <w:r>
+        <w:rPr>
+          <w:rFonts w:ascii="Consolas" w:eastAsia="Times New Roman" w:hAnsi="Consolas" w:cs="Times New Roman"/>
+          <w:color w:val="73DACA"/>
+          <w:sz w:val="15"/>
+          <w:szCs w:val="15"/>
+          <w:lang w:eastAsia="es-ES"/>
+        </w:rPr>
+        <w:t>ratings</w:t>
+      </w:r>
+      <w:r>
+        <w:rPr>
+          <w:rFonts w:ascii="Consolas" w:eastAsia="Times New Roman" w:hAnsi="Consolas" w:cs="Times New Roman"/>
+          <w:color w:val="89DDFF"/>
+          <w:sz w:val="15"/>
+          <w:szCs w:val="15"/>
+          <w:lang w:eastAsia="es-ES"/>
+        </w:rPr>
+        <w:t>:</w:t>
+      </w:r>
+      <w:r>
+        <w:rPr>
+          <w:rFonts w:ascii="Consolas" w:eastAsia="Times New Roman" w:hAnsi="Consolas" w:cs="Times New Roman"/>
+          <w:color w:val="9ABDF5"/>
+          <w:sz w:val="15"/>
+          <w:szCs w:val="15"/>
+          <w:lang w:eastAsia="es-ES"/>
+        </w:rPr>
+        <w:t xml:space="preserve"> </w:t>
+      </w:r>
+      <w:proofErr w:type="spellStart"/>
+      <w:proofErr w:type="gramStart"/>
+      <w:r>
+        <w:rPr>
+          <w:rFonts w:ascii="Consolas" w:eastAsia="Times New Roman" w:hAnsi="Consolas" w:cs="Times New Roman"/>
+          <w:color w:val="C0CAF5"/>
+          <w:sz w:val="15"/>
+          <w:szCs w:val="15"/>
+          <w:lang w:eastAsia="es-ES"/>
+        </w:rPr>
+        <w:t>action</w:t>
+      </w:r>
+      <w:r>
+        <w:rPr>
+          <w:rFonts w:ascii="Consolas" w:eastAsia="Times New Roman" w:hAnsi="Consolas" w:cs="Times New Roman"/>
+          <w:color w:val="89DDFF"/>
+          <w:sz w:val="15"/>
+          <w:szCs w:val="15"/>
+          <w:lang w:eastAsia="es-ES"/>
+        </w:rPr>
+        <w:t>.</w:t>
+      </w:r>
+      <w:r>
+        <w:rPr>
+          <w:rFonts w:ascii="Consolas" w:eastAsia="Times New Roman" w:hAnsi="Consolas" w:cs="Times New Roman"/>
+          <w:color w:val="C0CAF5"/>
+          <w:sz w:val="15"/>
+          <w:szCs w:val="15"/>
+          <w:lang w:eastAsia="es-ES"/>
+        </w:rPr>
+        <w:t>payload</w:t>
+      </w:r>
+      <w:proofErr w:type="gramEnd"/>
+      <w:r>
+        <w:rPr>
+          <w:rFonts w:ascii="Consolas" w:eastAsia="Times New Roman" w:hAnsi="Consolas" w:cs="Times New Roman"/>
+          <w:color w:val="89DDFF"/>
+          <w:sz w:val="15"/>
+          <w:szCs w:val="15"/>
+          <w:lang w:eastAsia="es-ES"/>
+        </w:rPr>
+        <w:t>.</w:t>
+      </w:r>
+      <w:r>
+        <w:rPr>
+          <w:rFonts w:ascii="Consolas" w:eastAsia="Times New Roman" w:hAnsi="Consolas" w:cs="Times New Roman"/>
+          <w:color w:val="7DCFFF"/>
+          <w:sz w:val="15"/>
+          <w:szCs w:val="15"/>
+          <w:lang w:eastAsia="es-ES"/>
+        </w:rPr>
+        <w:t>data</w:t>
+      </w:r>
+      <w:proofErr w:type="spellEnd"/>
+      <w:r>
+        <w:rPr>
+          <w:rFonts w:ascii="Consolas" w:eastAsia="Times New Roman" w:hAnsi="Consolas" w:cs="Times New Roman"/>
+          <w:color w:val="89DDFF"/>
+          <w:sz w:val="15"/>
+          <w:szCs w:val="15"/>
+          <w:lang w:eastAsia="es-ES"/>
+        </w:rPr>
+        <w:t>,</w:t>
+      </w:r>
+    </w:p>
+    <w:p>
+      <w:pPr>
+        <w:shd w:val="clear" w:color="auto" w:fill="1A1B26"/>
+        <w:spacing w:after="0" w:line="285" w:lineRule="atLeast"/>
+        <w:rPr>
+          <w:rFonts w:ascii="Consolas" w:eastAsia="Times New Roman" w:hAnsi="Consolas" w:cs="Times New Roman"/>
+          <w:color w:val="A9B1D6"/>
+          <w:sz w:val="15"/>
+          <w:szCs w:val="15"/>
+          <w:lang w:eastAsia="es-ES"/>
+        </w:rPr>
+      </w:pPr>
+      <w:r>
+        <w:rPr>
+          <w:rFonts w:ascii="Consolas" w:eastAsia="Times New Roman" w:hAnsi="Consolas" w:cs="Times New Roman"/>
+          <w:color w:val="9ABDF5"/>
+          <w:sz w:val="15"/>
+          <w:szCs w:val="15"/>
+          <w:lang w:eastAsia="es-ES"/>
+        </w:rPr>
+        <w:t xml:space="preserve">                </w:t>
+      </w:r>
+      <w:proofErr w:type="spellStart"/>
+      <w:r>
+        <w:rPr>
+          <w:rFonts w:ascii="Consolas" w:eastAsia="Times New Roman" w:hAnsi="Consolas" w:cs="Times New Roman"/>
+          <w:color w:val="73DACA"/>
+          <w:sz w:val="15"/>
+          <w:szCs w:val="15"/>
+          <w:lang w:eastAsia="es-ES"/>
+        </w:rPr>
+        <w:t>success</w:t>
+      </w:r>
+      <w:proofErr w:type="spellEnd"/>
+      <w:r>
+        <w:rPr>
+          <w:rFonts w:ascii="Consolas" w:eastAsia="Times New Roman" w:hAnsi="Consolas" w:cs="Times New Roman"/>
+          <w:color w:val="89DDFF"/>
+          <w:sz w:val="15"/>
+          <w:szCs w:val="15"/>
+          <w:lang w:eastAsia="es-ES"/>
+        </w:rPr>
+        <w:t>:</w:t>
+      </w:r>
+      <w:r>
+        <w:rPr>
+          <w:rFonts w:ascii="Consolas" w:eastAsia="Times New Roman" w:hAnsi="Consolas" w:cs="Times New Roman"/>
+          <w:color w:val="9ABDF5"/>
+          <w:sz w:val="15"/>
+          <w:szCs w:val="15"/>
+          <w:lang w:eastAsia="es-ES"/>
+        </w:rPr>
+        <w:t xml:space="preserve"> </w:t>
+      </w:r>
+      <w:r>
+        <w:rPr>
+          <w:rFonts w:ascii="Consolas" w:eastAsia="Times New Roman" w:hAnsi="Consolas" w:cs="Times New Roman"/>
+          <w:color w:val="FF9E64"/>
+          <w:sz w:val="15"/>
+          <w:szCs w:val="15"/>
+          <w:lang w:eastAsia="es-ES"/>
+        </w:rPr>
+        <w:t>true</w:t>
+      </w:r>
+      <w:r>
+        <w:rPr>
+          <w:rFonts w:ascii="Consolas" w:eastAsia="Times New Roman" w:hAnsi="Consolas" w:cs="Times New Roman"/>
+          <w:color w:val="89DDFF"/>
+          <w:sz w:val="15"/>
+          <w:szCs w:val="15"/>
+          <w:lang w:eastAsia="es-ES"/>
+        </w:rPr>
+        <w:t>,</w:t>
+      </w:r>
+    </w:p>
+    <w:p>
+      <w:pPr>
+        <w:shd w:val="clear" w:color="auto" w:fill="1A1B26"/>
+        <w:spacing w:after="0" w:line="285" w:lineRule="atLeast"/>
+        <w:rPr>
+          <w:rFonts w:ascii="Consolas" w:eastAsia="Times New Roman" w:hAnsi="Consolas" w:cs="Times New Roman"/>
+          <w:color w:val="A9B1D6"/>
+          <w:sz w:val="15"/>
+          <w:szCs w:val="15"/>
+          <w:lang w:eastAsia="es-ES"/>
+        </w:rPr>
+      </w:pPr>
+      <w:r>
+        <w:rPr>
+          <w:rFonts w:ascii="Consolas" w:eastAsia="Times New Roman" w:hAnsi="Consolas" w:cs="Times New Roman"/>
+          <w:color w:val="9ABDF5"/>
+          <w:sz w:val="15"/>
+          <w:szCs w:val="15"/>
+          <w:lang w:eastAsia="es-ES"/>
+        </w:rPr>
+        <w:t xml:space="preserve">                </w:t>
+      </w:r>
+      <w:r>
+        <w:rPr>
+          <w:rFonts w:ascii="Consolas" w:eastAsia="Times New Roman" w:hAnsi="Consolas" w:cs="Times New Roman"/>
+          <w:color w:val="73DACA"/>
+          <w:sz w:val="15"/>
+          <w:szCs w:val="15"/>
+          <w:lang w:eastAsia="es-ES"/>
+        </w:rPr>
+        <w:t>error</w:t>
+      </w:r>
+      <w:r>
+        <w:rPr>
+          <w:rFonts w:ascii="Consolas" w:eastAsia="Times New Roman" w:hAnsi="Consolas" w:cs="Times New Roman"/>
+          <w:color w:val="89DDFF"/>
+          <w:sz w:val="15"/>
+          <w:szCs w:val="15"/>
+          <w:lang w:eastAsia="es-ES"/>
+        </w:rPr>
+        <w:t>:</w:t>
+      </w:r>
+      <w:r>
+        <w:rPr>
+          <w:rFonts w:ascii="Consolas" w:eastAsia="Times New Roman" w:hAnsi="Consolas" w:cs="Times New Roman"/>
+          <w:color w:val="9ABDF5"/>
+          <w:sz w:val="15"/>
+          <w:szCs w:val="15"/>
+          <w:lang w:eastAsia="es-ES"/>
+        </w:rPr>
+        <w:t xml:space="preserve"> </w:t>
+      </w:r>
+      <w:proofErr w:type="spellStart"/>
+      <w:r>
+        <w:rPr>
+          <w:rFonts w:ascii="Consolas" w:eastAsia="Times New Roman" w:hAnsi="Consolas" w:cs="Times New Roman"/>
+          <w:color w:val="FF9E64"/>
+          <w:sz w:val="15"/>
+          <w:szCs w:val="15"/>
+          <w:lang w:eastAsia="es-ES"/>
+        </w:rPr>
+        <w:t>null</w:t>
+      </w:r>
+      <w:proofErr w:type="spellEnd"/>
+      <w:r>
+        <w:rPr>
+          <w:rFonts w:ascii="Consolas" w:eastAsia="Times New Roman" w:hAnsi="Consolas" w:cs="Times New Roman"/>
+          <w:color w:val="89DDFF"/>
+          <w:sz w:val="15"/>
+          <w:szCs w:val="15"/>
+          <w:lang w:eastAsia="es-ES"/>
+        </w:rPr>
+        <w:t>,</w:t>
+      </w:r>
+    </w:p>
+    <w:p>
+      <w:pPr>
+        <w:shd w:val="clear" w:color="auto" w:fill="1A1B26"/>
+        <w:spacing w:after="0" w:line="285" w:lineRule="atLeast"/>
+        <w:rPr>
+          <w:rFonts w:ascii="Consolas" w:eastAsia="Times New Roman" w:hAnsi="Consolas" w:cs="Times New Roman"/>
+          <w:color w:val="A9B1D6"/>
+          <w:sz w:val="15"/>
+          <w:szCs w:val="15"/>
+          <w:lang w:eastAsia="es-ES"/>
+        </w:rPr>
+      </w:pPr>
+      <w:r>
+        <w:rPr>
+          <w:rFonts w:ascii="Consolas" w:eastAsia="Times New Roman" w:hAnsi="Consolas" w:cs="Times New Roman"/>
+          <w:color w:val="9ABDF5"/>
+          <w:sz w:val="15"/>
+          <w:szCs w:val="15"/>
+          <w:lang w:eastAsia="es-ES"/>
+        </w:rPr>
+        <w:t>            }</w:t>
+      </w:r>
+      <w:r>
+        <w:rPr>
+          <w:rFonts w:ascii="Consolas" w:eastAsia="Times New Roman" w:hAnsi="Consolas" w:cs="Times New Roman"/>
+          <w:color w:val="89DDFF"/>
+          <w:sz w:val="15"/>
+          <w:szCs w:val="15"/>
+          <w:lang w:eastAsia="es-ES"/>
+        </w:rPr>
+        <w:t>;</w:t>
+      </w:r>
+    </w:p>
+    <w:p>
+      <w:pPr>
+        <w:shd w:val="clear" w:color="auto" w:fill="1A1B26"/>
+        <w:spacing w:after="0" w:line="285" w:lineRule="atLeast"/>
+        <w:rPr>
+          <w:rFonts w:ascii="Consolas" w:eastAsia="Times New Roman" w:hAnsi="Consolas" w:cs="Times New Roman"/>
+          <w:color w:val="A9B1D6"/>
+          <w:sz w:val="15"/>
+          <w:szCs w:val="15"/>
+          <w:lang w:eastAsia="es-ES"/>
+        </w:rPr>
+      </w:pPr>
+      <w:r>
+        <w:rPr>
+          <w:rFonts w:ascii="Consolas" w:eastAsia="Times New Roman" w:hAnsi="Consolas" w:cs="Times New Roman"/>
+          <w:color w:val="9ABDF5"/>
+          <w:sz w:val="15"/>
+          <w:szCs w:val="15"/>
+          <w:lang w:eastAsia="es-ES"/>
+        </w:rPr>
+        <w:t xml:space="preserve">        </w:t>
+      </w:r>
+      <w:r>
+        <w:rPr>
+          <w:rFonts w:ascii="Consolas" w:eastAsia="Times New Roman" w:hAnsi="Consolas" w:cs="Times New Roman"/>
+          <w:color w:val="BB9AF7"/>
+          <w:sz w:val="15"/>
+          <w:szCs w:val="15"/>
+          <w:lang w:eastAsia="es-ES"/>
+        </w:rPr>
+        <w:t>case</w:t>
+      </w:r>
+      <w:r>
+        <w:rPr>
+          <w:rFonts w:ascii="Consolas" w:eastAsia="Times New Roman" w:hAnsi="Consolas" w:cs="Times New Roman"/>
+          <w:color w:val="9ABDF5"/>
+          <w:sz w:val="15"/>
+          <w:szCs w:val="15"/>
+          <w:lang w:eastAsia="es-ES"/>
+        </w:rPr>
+        <w:t xml:space="preserve"> </w:t>
+      </w:r>
+      <w:proofErr w:type="spellStart"/>
+      <w:r>
+        <w:rPr>
+          <w:rFonts w:ascii="Consolas" w:eastAsia="Times New Roman" w:hAnsi="Consolas" w:cs="Times New Roman"/>
+          <w:color w:val="C0CAF5"/>
+          <w:sz w:val="15"/>
+          <w:szCs w:val="15"/>
+          <w:lang w:eastAsia="es-ES"/>
+        </w:rPr>
+        <w:t>errorFetchMovieRatings</w:t>
+      </w:r>
+      <w:r>
+        <w:rPr>
+          <w:rFonts w:ascii="Consolas" w:eastAsia="Times New Roman" w:hAnsi="Consolas" w:cs="Times New Roman"/>
+          <w:color w:val="89DDFF"/>
+          <w:sz w:val="15"/>
+          <w:szCs w:val="15"/>
+          <w:lang w:eastAsia="es-ES"/>
+        </w:rPr>
+        <w:t>.</w:t>
+      </w:r>
+      <w:r>
+        <w:rPr>
+          <w:rFonts w:ascii="Consolas" w:eastAsia="Times New Roman" w:hAnsi="Consolas" w:cs="Times New Roman"/>
+          <w:color w:val="7AA2F7"/>
+          <w:sz w:val="15"/>
+          <w:szCs w:val="15"/>
+          <w:lang w:eastAsia="es-ES"/>
+        </w:rPr>
+        <w:t>toString</w:t>
+      </w:r>
+      <w:proofErr w:type="spellEnd"/>
+      <w:r>
+        <w:rPr>
+          <w:rFonts w:ascii="Consolas" w:eastAsia="Times New Roman" w:hAnsi="Consolas" w:cs="Times New Roman"/>
+          <w:color w:val="9ABDF5"/>
+          <w:sz w:val="15"/>
+          <w:szCs w:val="15"/>
+          <w:lang w:eastAsia="es-ES"/>
+        </w:rPr>
+        <w:t>()</w:t>
+      </w:r>
+      <w:r>
+        <w:rPr>
+          <w:rFonts w:ascii="Consolas" w:eastAsia="Times New Roman" w:hAnsi="Consolas" w:cs="Times New Roman"/>
+          <w:color w:val="89DDFF"/>
+          <w:sz w:val="15"/>
+          <w:szCs w:val="15"/>
+          <w:lang w:eastAsia="es-ES"/>
+        </w:rPr>
+        <w:t>:</w:t>
+      </w:r>
+    </w:p>
+    <w:p>
+      <w:pPr>
+        <w:shd w:val="clear" w:color="auto" w:fill="1A1B26"/>
+        <w:spacing w:after="0" w:line="285" w:lineRule="atLeast"/>
+        <w:rPr>
+          <w:rFonts w:ascii="Consolas" w:eastAsia="Times New Roman" w:hAnsi="Consolas" w:cs="Times New Roman"/>
+          <w:color w:val="A9B1D6"/>
+          <w:sz w:val="15"/>
+          <w:szCs w:val="15"/>
+          <w:lang w:eastAsia="es-ES"/>
+        </w:rPr>
+      </w:pPr>
+      <w:r>
+        <w:rPr>
+          <w:rFonts w:ascii="Consolas" w:eastAsia="Times New Roman" w:hAnsi="Consolas" w:cs="Times New Roman"/>
+          <w:color w:val="9ABDF5"/>
+          <w:sz w:val="15"/>
+          <w:szCs w:val="15"/>
+          <w:lang w:eastAsia="es-ES"/>
+        </w:rPr>
+        <w:t xml:space="preserve">            </w:t>
+      </w:r>
+      <w:proofErr w:type="spellStart"/>
+      <w:r>
+        <w:rPr>
+          <w:rFonts w:ascii="Consolas" w:eastAsia="Times New Roman" w:hAnsi="Consolas" w:cs="Times New Roman"/>
+          <w:i/>
+          <w:iCs/>
+          <w:color w:val="BB9AF7"/>
+          <w:sz w:val="15"/>
+          <w:szCs w:val="15"/>
+          <w:lang w:eastAsia="es-ES"/>
+        </w:rPr>
+        <w:t>return</w:t>
+      </w:r>
+      <w:proofErr w:type="spellEnd"/>
+      <w:r>
+        <w:rPr>
+          <w:rFonts w:ascii="Consolas" w:eastAsia="Times New Roman" w:hAnsi="Consolas" w:cs="Times New Roman"/>
+          <w:color w:val="9ABDF5"/>
+          <w:sz w:val="15"/>
+          <w:szCs w:val="15"/>
+          <w:lang w:eastAsia="es-ES"/>
+        </w:rPr>
+        <w:t xml:space="preserve"> {</w:t>
+      </w:r>
+    </w:p>
+    <w:p>
+      <w:pPr>
+        <w:shd w:val="clear" w:color="auto" w:fill="1A1B26"/>
+        <w:spacing w:after="0" w:line="285" w:lineRule="atLeast"/>
+        <w:rPr>
+          <w:rFonts w:ascii="Consolas" w:eastAsia="Times New Roman" w:hAnsi="Consolas" w:cs="Times New Roman"/>
+          <w:color w:val="A9B1D6"/>
+          <w:sz w:val="15"/>
+          <w:szCs w:val="15"/>
+          <w:lang w:eastAsia="es-ES"/>
+        </w:rPr>
+      </w:pPr>
+      <w:r>
+        <w:rPr>
+          <w:rFonts w:ascii="Consolas" w:eastAsia="Times New Roman" w:hAnsi="Consolas" w:cs="Times New Roman"/>
+          <w:color w:val="9ABDF5"/>
+          <w:sz w:val="15"/>
+          <w:szCs w:val="15"/>
+          <w:lang w:eastAsia="es-ES"/>
+        </w:rPr>
+        <w:t xml:space="preserve">                </w:t>
+      </w:r>
+      <w:r>
+        <w:rPr>
+          <w:rFonts w:ascii="Consolas" w:eastAsia="Times New Roman" w:hAnsi="Consolas" w:cs="Times New Roman"/>
+          <w:b/>
+          <w:bCs/>
+          <w:color w:val="F7768E"/>
+          <w:sz w:val="15"/>
+          <w:szCs w:val="15"/>
+          <w:lang w:eastAsia="es-ES"/>
+        </w:rPr>
+        <w:t>...</w:t>
+      </w:r>
+      <w:proofErr w:type="spellStart"/>
+      <w:r>
+        <w:rPr>
+          <w:rFonts w:ascii="Consolas" w:eastAsia="Times New Roman" w:hAnsi="Consolas" w:cs="Times New Roman"/>
+          <w:color w:val="C0CAF5"/>
+          <w:sz w:val="15"/>
+          <w:szCs w:val="15"/>
+          <w:lang w:eastAsia="es-ES"/>
+        </w:rPr>
+        <w:t>state</w:t>
+      </w:r>
+      <w:proofErr w:type="spellEnd"/>
+      <w:r>
+        <w:rPr>
+          <w:rFonts w:ascii="Consolas" w:eastAsia="Times New Roman" w:hAnsi="Consolas" w:cs="Times New Roman"/>
+          <w:color w:val="89DDFF"/>
+          <w:sz w:val="15"/>
+          <w:szCs w:val="15"/>
+          <w:lang w:eastAsia="es-ES"/>
+        </w:rPr>
+        <w:t>,</w:t>
+      </w:r>
+    </w:p>
+    <w:p>
+      <w:pPr>
+        <w:shd w:val="clear" w:color="auto" w:fill="1A1B26"/>
+        <w:spacing w:after="0" w:line="285" w:lineRule="atLeast"/>
+        <w:rPr>
+          <w:rFonts w:ascii="Consolas" w:eastAsia="Times New Roman" w:hAnsi="Consolas" w:cs="Times New Roman"/>
+          <w:color w:val="A9B1D6"/>
+          <w:sz w:val="15"/>
+          <w:szCs w:val="15"/>
+          <w:lang w:eastAsia="es-ES"/>
+        </w:rPr>
+      </w:pPr>
+      <w:r>
+        <w:rPr>
+          <w:rFonts w:ascii="Consolas" w:eastAsia="Times New Roman" w:hAnsi="Consolas" w:cs="Times New Roman"/>
+          <w:color w:val="9ABDF5"/>
+          <w:sz w:val="15"/>
+          <w:szCs w:val="15"/>
+          <w:lang w:eastAsia="es-ES"/>
+        </w:rPr>
+        <w:t xml:space="preserve">                </w:t>
+      </w:r>
+      <w:proofErr w:type="spellStart"/>
+      <w:r>
+        <w:rPr>
+          <w:rFonts w:ascii="Consolas" w:eastAsia="Times New Roman" w:hAnsi="Consolas" w:cs="Times New Roman"/>
+          <w:color w:val="73DACA"/>
+          <w:sz w:val="15"/>
+          <w:szCs w:val="15"/>
+          <w:lang w:eastAsia="es-ES"/>
+        </w:rPr>
+        <w:t>isLoading</w:t>
+      </w:r>
+      <w:proofErr w:type="spellEnd"/>
+      <w:r>
+        <w:rPr>
+          <w:rFonts w:ascii="Consolas" w:eastAsia="Times New Roman" w:hAnsi="Consolas" w:cs="Times New Roman"/>
+          <w:color w:val="89DDFF"/>
+          <w:sz w:val="15"/>
+          <w:szCs w:val="15"/>
+          <w:lang w:eastAsia="es-ES"/>
+        </w:rPr>
+        <w:t>:</w:t>
+      </w:r>
+      <w:r>
+        <w:rPr>
+          <w:rFonts w:ascii="Consolas" w:eastAsia="Times New Roman" w:hAnsi="Consolas" w:cs="Times New Roman"/>
+          <w:color w:val="9ABDF5"/>
+          <w:sz w:val="15"/>
+          <w:szCs w:val="15"/>
+          <w:lang w:eastAsia="es-ES"/>
+        </w:rPr>
+        <w:t xml:space="preserve"> </w:t>
+      </w:r>
+      <w:r>
+        <w:rPr>
+          <w:rFonts w:ascii="Consolas" w:eastAsia="Times New Roman" w:hAnsi="Consolas" w:cs="Times New Roman"/>
+          <w:color w:val="FF9E64"/>
+          <w:sz w:val="15"/>
+          <w:szCs w:val="15"/>
+          <w:lang w:eastAsia="es-ES"/>
+        </w:rPr>
+        <w:t>false</w:t>
+      </w:r>
+      <w:r>
+        <w:rPr>
+          <w:rFonts w:ascii="Consolas" w:eastAsia="Times New Roman" w:hAnsi="Consolas" w:cs="Times New Roman"/>
+          <w:color w:val="89DDFF"/>
+          <w:sz w:val="15"/>
+          <w:szCs w:val="15"/>
+          <w:lang w:eastAsia="es-ES"/>
+        </w:rPr>
+        <w:t>,</w:t>
+      </w:r>
+    </w:p>
+    <w:p>
+      <w:pPr>
+        <w:shd w:val="clear" w:color="auto" w:fill="1A1B26"/>
+        <w:spacing w:after="0" w:line="285" w:lineRule="atLeast"/>
+        <w:rPr>
+          <w:rFonts w:ascii="Consolas" w:eastAsia="Times New Roman" w:hAnsi="Consolas" w:cs="Times New Roman"/>
+          <w:color w:val="A9B1D6"/>
+          <w:sz w:val="15"/>
+          <w:szCs w:val="15"/>
+          <w:lang w:eastAsia="es-ES"/>
+        </w:rPr>
+      </w:pPr>
+      <w:r>
+        <w:rPr>
+          <w:rFonts w:ascii="Consolas" w:eastAsia="Times New Roman" w:hAnsi="Consolas" w:cs="Times New Roman"/>
+          <w:color w:val="9ABDF5"/>
+          <w:sz w:val="15"/>
+          <w:szCs w:val="15"/>
+          <w:lang w:eastAsia="es-ES"/>
+        </w:rPr>
+        <w:t xml:space="preserve">                </w:t>
+      </w:r>
+      <w:proofErr w:type="spellStart"/>
+      <w:r>
+        <w:rPr>
+          <w:rFonts w:ascii="Consolas" w:eastAsia="Times New Roman" w:hAnsi="Consolas" w:cs="Times New Roman"/>
+          <w:color w:val="73DACA"/>
+          <w:sz w:val="15"/>
+          <w:szCs w:val="15"/>
+          <w:lang w:eastAsia="es-ES"/>
+        </w:rPr>
+        <w:t>isFetching</w:t>
+      </w:r>
+      <w:proofErr w:type="spellEnd"/>
+      <w:r>
+        <w:rPr>
+          <w:rFonts w:ascii="Consolas" w:eastAsia="Times New Roman" w:hAnsi="Consolas" w:cs="Times New Roman"/>
+          <w:color w:val="89DDFF"/>
+          <w:sz w:val="15"/>
+          <w:szCs w:val="15"/>
+          <w:lang w:eastAsia="es-ES"/>
+        </w:rPr>
+        <w:t>:</w:t>
+      </w:r>
+      <w:r>
+        <w:rPr>
+          <w:rFonts w:ascii="Consolas" w:eastAsia="Times New Roman" w:hAnsi="Consolas" w:cs="Times New Roman"/>
+          <w:color w:val="9ABDF5"/>
+          <w:sz w:val="15"/>
+          <w:szCs w:val="15"/>
+          <w:lang w:eastAsia="es-ES"/>
+        </w:rPr>
+        <w:t xml:space="preserve"> </w:t>
+      </w:r>
+      <w:r>
+        <w:rPr>
+          <w:rFonts w:ascii="Consolas" w:eastAsia="Times New Roman" w:hAnsi="Consolas" w:cs="Times New Roman"/>
+          <w:color w:val="FF9E64"/>
+          <w:sz w:val="15"/>
+          <w:szCs w:val="15"/>
+          <w:lang w:eastAsia="es-ES"/>
+        </w:rPr>
+        <w:t>false</w:t>
+      </w:r>
+      <w:r>
+        <w:rPr>
+          <w:rFonts w:ascii="Consolas" w:eastAsia="Times New Roman" w:hAnsi="Consolas" w:cs="Times New Roman"/>
+          <w:color w:val="89DDFF"/>
+          <w:sz w:val="15"/>
+          <w:szCs w:val="15"/>
+          <w:lang w:eastAsia="es-ES"/>
+        </w:rPr>
+        <w:t>,</w:t>
+      </w:r>
+    </w:p>
+    <w:p>
+      <w:pPr>
+        <w:shd w:val="clear" w:color="auto" w:fill="1A1B26"/>
+        <w:spacing w:after="0" w:line="285" w:lineRule="atLeast"/>
+        <w:rPr>
+          <w:rFonts w:ascii="Consolas" w:eastAsia="Times New Roman" w:hAnsi="Consolas" w:cs="Times New Roman"/>
+          <w:color w:val="A9B1D6"/>
+          <w:sz w:val="15"/>
+          <w:szCs w:val="15"/>
+          <w:lang w:eastAsia="es-ES"/>
+        </w:rPr>
+      </w:pPr>
+      <w:r>
+        <w:rPr>
+          <w:rFonts w:ascii="Consolas" w:eastAsia="Times New Roman" w:hAnsi="Consolas" w:cs="Times New Roman"/>
+          <w:color w:val="9ABDF5"/>
+          <w:sz w:val="15"/>
+          <w:szCs w:val="15"/>
+          <w:lang w:eastAsia="es-ES"/>
+        </w:rPr>
+        <w:t xml:space="preserve">                </w:t>
+      </w:r>
+      <w:r>
+        <w:rPr>
+          <w:rFonts w:ascii="Consolas" w:eastAsia="Times New Roman" w:hAnsi="Consolas" w:cs="Times New Roman"/>
+          <w:color w:val="73DACA"/>
+          <w:sz w:val="15"/>
+          <w:szCs w:val="15"/>
+          <w:lang w:eastAsia="es-ES"/>
+        </w:rPr>
+        <w:t>ratings</w:t>
+      </w:r>
+      <w:r>
+        <w:rPr>
+          <w:rFonts w:ascii="Consolas" w:eastAsia="Times New Roman" w:hAnsi="Consolas" w:cs="Times New Roman"/>
+          <w:color w:val="89DDFF"/>
+          <w:sz w:val="15"/>
+          <w:szCs w:val="15"/>
+          <w:lang w:eastAsia="es-ES"/>
+        </w:rPr>
+        <w:t>:</w:t>
+      </w:r>
+      <w:r>
+        <w:rPr>
+          <w:rFonts w:ascii="Consolas" w:eastAsia="Times New Roman" w:hAnsi="Consolas" w:cs="Times New Roman"/>
+          <w:color w:val="9ABDF5"/>
+          <w:sz w:val="15"/>
+          <w:szCs w:val="15"/>
+          <w:lang w:eastAsia="es-ES"/>
+        </w:rPr>
+        <w:t xml:space="preserve"> {}</w:t>
+      </w:r>
+      <w:r>
+        <w:rPr>
+          <w:rFonts w:ascii="Consolas" w:eastAsia="Times New Roman" w:hAnsi="Consolas" w:cs="Times New Roman"/>
+          <w:color w:val="89DDFF"/>
+          <w:sz w:val="15"/>
+          <w:szCs w:val="15"/>
+          <w:lang w:eastAsia="es-ES"/>
+        </w:rPr>
+        <w:t>,</w:t>
+      </w:r>
+    </w:p>
+    <w:p>
+      <w:pPr>
+        <w:shd w:val="clear" w:color="auto" w:fill="1A1B26"/>
+        <w:spacing w:after="0" w:line="285" w:lineRule="atLeast"/>
+        <w:rPr>
+          <w:rFonts w:ascii="Consolas" w:eastAsia="Times New Roman" w:hAnsi="Consolas" w:cs="Times New Roman"/>
+          <w:color w:val="A9B1D6"/>
+          <w:sz w:val="15"/>
+          <w:szCs w:val="15"/>
+          <w:lang w:eastAsia="es-ES"/>
+        </w:rPr>
+      </w:pPr>
+      <w:r>
+        <w:rPr>
+          <w:rFonts w:ascii="Consolas" w:eastAsia="Times New Roman" w:hAnsi="Consolas" w:cs="Times New Roman"/>
+          <w:color w:val="9ABDF5"/>
+          <w:sz w:val="15"/>
+          <w:szCs w:val="15"/>
+          <w:lang w:eastAsia="es-ES"/>
+        </w:rPr>
+        <w:t xml:space="preserve">                </w:t>
+      </w:r>
+      <w:proofErr w:type="spellStart"/>
+      <w:r>
+        <w:rPr>
+          <w:rFonts w:ascii="Consolas" w:eastAsia="Times New Roman" w:hAnsi="Consolas" w:cs="Times New Roman"/>
+          <w:color w:val="73DACA"/>
+          <w:sz w:val="15"/>
+          <w:szCs w:val="15"/>
+          <w:lang w:eastAsia="es-ES"/>
+        </w:rPr>
+        <w:t>success</w:t>
+      </w:r>
+      <w:proofErr w:type="spellEnd"/>
+      <w:r>
+        <w:rPr>
+          <w:rFonts w:ascii="Consolas" w:eastAsia="Times New Roman" w:hAnsi="Consolas" w:cs="Times New Roman"/>
+          <w:color w:val="89DDFF"/>
+          <w:sz w:val="15"/>
+          <w:szCs w:val="15"/>
+          <w:lang w:eastAsia="es-ES"/>
+        </w:rPr>
+        <w:t>:</w:t>
+      </w:r>
+      <w:r>
+        <w:rPr>
+          <w:rFonts w:ascii="Consolas" w:eastAsia="Times New Roman" w:hAnsi="Consolas" w:cs="Times New Roman"/>
+          <w:color w:val="9ABDF5"/>
+          <w:sz w:val="15"/>
+          <w:szCs w:val="15"/>
+          <w:lang w:eastAsia="es-ES"/>
+        </w:rPr>
+        <w:t xml:space="preserve"> </w:t>
+      </w:r>
+      <w:r>
+        <w:rPr>
+          <w:rFonts w:ascii="Consolas" w:eastAsia="Times New Roman" w:hAnsi="Consolas" w:cs="Times New Roman"/>
+          <w:color w:val="FF9E64"/>
+          <w:sz w:val="15"/>
+          <w:szCs w:val="15"/>
+          <w:lang w:eastAsia="es-ES"/>
+        </w:rPr>
+        <w:t>false</w:t>
+      </w:r>
+      <w:r>
+        <w:rPr>
+          <w:rFonts w:ascii="Consolas" w:eastAsia="Times New Roman" w:hAnsi="Consolas" w:cs="Times New Roman"/>
+          <w:color w:val="89DDFF"/>
+          <w:sz w:val="15"/>
+          <w:szCs w:val="15"/>
+          <w:lang w:eastAsia="es-ES"/>
+        </w:rPr>
+        <w:t>,</w:t>
+      </w:r>
+    </w:p>
+    <w:p>
+      <w:pPr>
+        <w:shd w:val="clear" w:color="auto" w:fill="1A1B26"/>
+        <w:spacing w:after="0" w:line="285" w:lineRule="atLeast"/>
+        <w:rPr>
+          <w:rFonts w:ascii="Consolas" w:eastAsia="Times New Roman" w:hAnsi="Consolas" w:cs="Times New Roman"/>
+          <w:color w:val="A9B1D6"/>
+          <w:sz w:val="15"/>
+          <w:szCs w:val="15"/>
+          <w:lang w:eastAsia="es-ES"/>
+        </w:rPr>
+      </w:pPr>
+      <w:r>
+        <w:rPr>
+          <w:rFonts w:ascii="Consolas" w:eastAsia="Times New Roman" w:hAnsi="Consolas" w:cs="Times New Roman"/>
+          <w:color w:val="9ABDF5"/>
+          <w:sz w:val="15"/>
+          <w:szCs w:val="15"/>
+          <w:lang w:eastAsia="es-ES"/>
+        </w:rPr>
+        <w:t xml:space="preserve">                </w:t>
+      </w:r>
+      <w:r>
+        <w:rPr>
+          <w:rFonts w:ascii="Consolas" w:eastAsia="Times New Roman" w:hAnsi="Consolas" w:cs="Times New Roman"/>
+          <w:color w:val="73DACA"/>
+          <w:sz w:val="15"/>
+          <w:szCs w:val="15"/>
+          <w:lang w:eastAsia="es-ES"/>
+        </w:rPr>
+        <w:t>error</w:t>
+      </w:r>
+      <w:r>
+        <w:rPr>
+          <w:rFonts w:ascii="Consolas" w:eastAsia="Times New Roman" w:hAnsi="Consolas" w:cs="Times New Roman"/>
+          <w:color w:val="89DDFF"/>
+          <w:sz w:val="15"/>
+          <w:szCs w:val="15"/>
+          <w:lang w:eastAsia="es-ES"/>
+        </w:rPr>
+        <w:t>:</w:t>
+      </w:r>
+      <w:r>
+        <w:rPr>
+          <w:rFonts w:ascii="Consolas" w:eastAsia="Times New Roman" w:hAnsi="Consolas" w:cs="Times New Roman"/>
+          <w:color w:val="9ABDF5"/>
+          <w:sz w:val="15"/>
+          <w:szCs w:val="15"/>
+          <w:lang w:eastAsia="es-ES"/>
+        </w:rPr>
+        <w:t xml:space="preserve"> </w:t>
+      </w:r>
+      <w:proofErr w:type="spellStart"/>
+      <w:proofErr w:type="gramStart"/>
+      <w:r>
+        <w:rPr>
+          <w:rFonts w:ascii="Consolas" w:eastAsia="Times New Roman" w:hAnsi="Consolas" w:cs="Times New Roman"/>
+          <w:color w:val="C0CAF5"/>
+          <w:sz w:val="15"/>
+          <w:szCs w:val="15"/>
+          <w:lang w:eastAsia="es-ES"/>
+        </w:rPr>
+        <w:t>action</w:t>
+      </w:r>
+      <w:r>
+        <w:rPr>
+          <w:rFonts w:ascii="Consolas" w:eastAsia="Times New Roman" w:hAnsi="Consolas" w:cs="Times New Roman"/>
+          <w:color w:val="89DDFF"/>
+          <w:sz w:val="15"/>
+          <w:szCs w:val="15"/>
+          <w:lang w:eastAsia="es-ES"/>
+        </w:rPr>
+        <w:t>.</w:t>
+      </w:r>
+      <w:r>
+        <w:rPr>
+          <w:rFonts w:ascii="Consolas" w:eastAsia="Times New Roman" w:hAnsi="Consolas" w:cs="Times New Roman"/>
+          <w:color w:val="C0CAF5"/>
+          <w:sz w:val="15"/>
+          <w:szCs w:val="15"/>
+          <w:lang w:eastAsia="es-ES"/>
+        </w:rPr>
+        <w:t>payload</w:t>
+      </w:r>
+      <w:proofErr w:type="gramEnd"/>
+      <w:r>
+        <w:rPr>
+          <w:rFonts w:ascii="Consolas" w:eastAsia="Times New Roman" w:hAnsi="Consolas" w:cs="Times New Roman"/>
+          <w:color w:val="89DDFF"/>
+          <w:sz w:val="15"/>
+          <w:szCs w:val="15"/>
+          <w:lang w:eastAsia="es-ES"/>
+        </w:rPr>
+        <w:t>.</w:t>
+      </w:r>
+      <w:r>
+        <w:rPr>
+          <w:rFonts w:ascii="Consolas" w:eastAsia="Times New Roman" w:hAnsi="Consolas" w:cs="Times New Roman"/>
+          <w:color w:val="7DCFFF"/>
+          <w:sz w:val="15"/>
+          <w:szCs w:val="15"/>
+          <w:lang w:eastAsia="es-ES"/>
+        </w:rPr>
+        <w:t>error</w:t>
+      </w:r>
+      <w:proofErr w:type="spellEnd"/>
+    </w:p>
+    <w:p>
+      <w:pPr>
+        <w:shd w:val="clear" w:color="auto" w:fill="1A1B26"/>
+        <w:spacing w:after="0" w:line="285" w:lineRule="atLeast"/>
+        <w:rPr>
+          <w:rFonts w:ascii="Consolas" w:eastAsia="Times New Roman" w:hAnsi="Consolas" w:cs="Times New Roman"/>
+          <w:color w:val="A9B1D6"/>
+          <w:sz w:val="15"/>
+          <w:szCs w:val="15"/>
+          <w:lang w:eastAsia="es-ES"/>
+        </w:rPr>
+      </w:pPr>
+      <w:r>
+        <w:rPr>
+          <w:rFonts w:ascii="Consolas" w:eastAsia="Times New Roman" w:hAnsi="Consolas" w:cs="Times New Roman"/>
+          <w:color w:val="9ABDF5"/>
+          <w:sz w:val="15"/>
+          <w:szCs w:val="15"/>
+          <w:lang w:eastAsia="es-ES"/>
+        </w:rPr>
+        <w:t>            }</w:t>
+      </w:r>
+      <w:r>
+        <w:rPr>
+          <w:rFonts w:ascii="Consolas" w:eastAsia="Times New Roman" w:hAnsi="Consolas" w:cs="Times New Roman"/>
+          <w:color w:val="89DDFF"/>
+          <w:sz w:val="15"/>
+          <w:szCs w:val="15"/>
+          <w:lang w:eastAsia="es-ES"/>
+        </w:rPr>
+        <w:t>;</w:t>
+      </w:r>
+    </w:p>
+    <w:p>
+      <w:pPr>
+        <w:shd w:val="clear" w:color="auto" w:fill="1A1B26"/>
+        <w:spacing w:after="0" w:line="285" w:lineRule="atLeast"/>
+        <w:rPr>
+          <w:rFonts w:ascii="Consolas" w:eastAsia="Times New Roman" w:hAnsi="Consolas" w:cs="Times New Roman"/>
+          <w:color w:val="A9B1D6"/>
+          <w:sz w:val="15"/>
+          <w:szCs w:val="15"/>
+          <w:lang w:eastAsia="es-ES"/>
+        </w:rPr>
+      </w:pPr>
+      <w:r>
+        <w:rPr>
+          <w:rFonts w:ascii="Consolas" w:eastAsia="Times New Roman" w:hAnsi="Consolas" w:cs="Times New Roman"/>
+          <w:color w:val="9ABDF5"/>
+          <w:sz w:val="15"/>
+          <w:szCs w:val="15"/>
+          <w:lang w:eastAsia="es-ES"/>
+        </w:rPr>
+        <w:t xml:space="preserve">        </w:t>
+      </w:r>
+      <w:r>
+        <w:rPr>
+          <w:rFonts w:ascii="Consolas" w:eastAsia="Times New Roman" w:hAnsi="Consolas" w:cs="Times New Roman"/>
+          <w:color w:val="BB9AF7"/>
+          <w:sz w:val="15"/>
+          <w:szCs w:val="15"/>
+          <w:lang w:eastAsia="es-ES"/>
+        </w:rPr>
+        <w:t>break</w:t>
+      </w:r>
+      <w:r>
+        <w:rPr>
+          <w:rFonts w:ascii="Consolas" w:eastAsia="Times New Roman" w:hAnsi="Consolas" w:cs="Times New Roman"/>
+          <w:color w:val="89DDFF"/>
+          <w:sz w:val="15"/>
+          <w:szCs w:val="15"/>
+          <w:lang w:eastAsia="es-ES"/>
+        </w:rPr>
+        <w:t>;</w:t>
+      </w:r>
+    </w:p>
+    <w:p>
+      <w:pPr>
+        <w:shd w:val="clear" w:color="auto" w:fill="1A1B26"/>
+        <w:spacing w:after="0" w:line="285" w:lineRule="atLeast"/>
+        <w:rPr>
+          <w:rFonts w:ascii="Consolas" w:eastAsia="Times New Roman" w:hAnsi="Consolas" w:cs="Times New Roman"/>
+          <w:color w:val="A9B1D6"/>
+          <w:sz w:val="15"/>
+          <w:szCs w:val="15"/>
+          <w:lang w:eastAsia="es-ES"/>
+        </w:rPr>
+      </w:pPr>
+      <w:r>
+        <w:rPr>
+          <w:rFonts w:ascii="Consolas" w:eastAsia="Times New Roman" w:hAnsi="Consolas" w:cs="Times New Roman"/>
+          <w:color w:val="9ABDF5"/>
+          <w:sz w:val="15"/>
+          <w:szCs w:val="15"/>
+          <w:lang w:eastAsia="es-ES"/>
+        </w:rPr>
+        <w:t xml:space="preserve">        </w:t>
+      </w:r>
+      <w:r>
+        <w:rPr>
+          <w:rFonts w:ascii="Consolas" w:eastAsia="Times New Roman" w:hAnsi="Consolas" w:cs="Times New Roman"/>
+          <w:color w:val="BB9AF7"/>
+          <w:sz w:val="15"/>
+          <w:szCs w:val="15"/>
+          <w:lang w:eastAsia="es-ES"/>
+        </w:rPr>
+        <w:t>default</w:t>
+      </w:r>
+      <w:r>
+        <w:rPr>
+          <w:rFonts w:ascii="Consolas" w:eastAsia="Times New Roman" w:hAnsi="Consolas" w:cs="Times New Roman"/>
+          <w:color w:val="89DDFF"/>
+          <w:sz w:val="15"/>
+          <w:szCs w:val="15"/>
+          <w:lang w:eastAsia="es-ES"/>
+        </w:rPr>
+        <w:t>:</w:t>
+      </w:r>
+    </w:p>
+    <w:p>
+      <w:pPr>
+        <w:shd w:val="clear" w:color="auto" w:fill="1A1B26"/>
+        <w:spacing w:after="0" w:line="285" w:lineRule="atLeast"/>
+        <w:rPr>
+          <w:rFonts w:ascii="Consolas" w:eastAsia="Times New Roman" w:hAnsi="Consolas" w:cs="Times New Roman"/>
+          <w:color w:val="A9B1D6"/>
+          <w:sz w:val="15"/>
+          <w:szCs w:val="15"/>
+          <w:lang w:eastAsia="es-ES"/>
+        </w:rPr>
+      </w:pPr>
+      <w:r>
+        <w:rPr>
+          <w:rFonts w:ascii="Consolas" w:eastAsia="Times New Roman" w:hAnsi="Consolas" w:cs="Times New Roman"/>
+          <w:color w:val="9ABDF5"/>
+          <w:sz w:val="15"/>
+          <w:szCs w:val="15"/>
+          <w:lang w:eastAsia="es-ES"/>
+        </w:rPr>
+        <w:t xml:space="preserve">            </w:t>
+      </w:r>
+      <w:proofErr w:type="spellStart"/>
+      <w:r>
+        <w:rPr>
+          <w:rFonts w:ascii="Consolas" w:eastAsia="Times New Roman" w:hAnsi="Consolas" w:cs="Times New Roman"/>
+          <w:i/>
+          <w:iCs/>
+          <w:color w:val="BB9AF7"/>
+          <w:sz w:val="15"/>
+          <w:szCs w:val="15"/>
+          <w:lang w:eastAsia="es-ES"/>
+        </w:rPr>
+        <w:t>return</w:t>
+      </w:r>
+      <w:proofErr w:type="spellEnd"/>
+      <w:r>
+        <w:rPr>
+          <w:rFonts w:ascii="Consolas" w:eastAsia="Times New Roman" w:hAnsi="Consolas" w:cs="Times New Roman"/>
+          <w:color w:val="9ABDF5"/>
+          <w:sz w:val="15"/>
+          <w:szCs w:val="15"/>
+          <w:lang w:eastAsia="es-ES"/>
+        </w:rPr>
+        <w:t xml:space="preserve"> </w:t>
+      </w:r>
+      <w:proofErr w:type="spellStart"/>
+      <w:r>
+        <w:rPr>
+          <w:rFonts w:ascii="Consolas" w:eastAsia="Times New Roman" w:hAnsi="Consolas" w:cs="Times New Roman"/>
+          <w:color w:val="C0CAF5"/>
+          <w:sz w:val="15"/>
+          <w:szCs w:val="15"/>
+          <w:lang w:eastAsia="es-ES"/>
+        </w:rPr>
+        <w:t>state</w:t>
+      </w:r>
+      <w:proofErr w:type="spellEnd"/>
+      <w:r>
+        <w:rPr>
+          <w:rFonts w:ascii="Consolas" w:eastAsia="Times New Roman" w:hAnsi="Consolas" w:cs="Times New Roman"/>
+          <w:color w:val="89DDFF"/>
+          <w:sz w:val="15"/>
+          <w:szCs w:val="15"/>
+          <w:lang w:eastAsia="es-ES"/>
+        </w:rPr>
+        <w:t>;</w:t>
+      </w:r>
+    </w:p>
+    <w:p>
+      <w:pPr>
+        <w:shd w:val="clear" w:color="auto" w:fill="1A1B26"/>
+        <w:spacing w:after="0" w:line="285" w:lineRule="atLeast"/>
+        <w:rPr>
+          <w:rFonts w:ascii="Consolas" w:eastAsia="Times New Roman" w:hAnsi="Consolas" w:cs="Times New Roman"/>
+          <w:color w:val="A9B1D6"/>
+          <w:sz w:val="15"/>
+          <w:szCs w:val="15"/>
+          <w:lang w:eastAsia="es-ES"/>
+        </w:rPr>
+      </w:pPr>
+      <w:r>
+        <w:rPr>
+          <w:rFonts w:ascii="Consolas" w:eastAsia="Times New Roman" w:hAnsi="Consolas" w:cs="Times New Roman"/>
+          <w:color w:val="9ABDF5"/>
+          <w:sz w:val="15"/>
+          <w:szCs w:val="15"/>
+          <w:lang w:eastAsia="es-ES"/>
+        </w:rPr>
+        <w:t>    }</w:t>
+      </w:r>
+    </w:p>
+    <w:p>
+      <w:pPr>
+        <w:shd w:val="clear" w:color="auto" w:fill="1A1B26"/>
+        <w:spacing w:after="0" w:line="285" w:lineRule="atLeast"/>
+        <w:rPr>
+          <w:rFonts w:ascii="Consolas" w:eastAsia="Times New Roman" w:hAnsi="Consolas" w:cs="Times New Roman"/>
+          <w:color w:val="A9B1D6"/>
+          <w:sz w:val="15"/>
+          <w:szCs w:val="15"/>
+          <w:lang w:eastAsia="es-ES"/>
+        </w:rPr>
+      </w:pPr>
+      <w:r>
+        <w:rPr>
+          <w:rFonts w:ascii="Consolas" w:eastAsia="Times New Roman" w:hAnsi="Consolas" w:cs="Times New Roman"/>
+          <w:color w:val="9ABDF5"/>
+          <w:sz w:val="15"/>
+          <w:szCs w:val="15"/>
+          <w:lang w:eastAsia="es-ES"/>
+        </w:rPr>
+        <w:t>}</w:t>
+      </w:r>
+    </w:p>
+    <w:p>
+      <w:pPr>
+        <w:shd w:val="clear" w:color="auto" w:fill="1A1B26"/>
+        <w:spacing w:after="0" w:line="285" w:lineRule="atLeast"/>
+        <w:rPr>
+          <w:rFonts w:ascii="Consolas" w:eastAsia="Times New Roman" w:hAnsi="Consolas" w:cs="Times New Roman"/>
+          <w:color w:val="A9B1D6"/>
+          <w:sz w:val="15"/>
+          <w:szCs w:val="15"/>
+          <w:lang w:eastAsia="es-ES"/>
+        </w:rPr>
+      </w:pPr>
+      <w:proofErr w:type="spellStart"/>
+      <w:r>
+        <w:rPr>
+          <w:rFonts w:ascii="Consolas" w:eastAsia="Times New Roman" w:hAnsi="Consolas" w:cs="Times New Roman"/>
+          <w:color w:val="7DCFFF"/>
+          <w:sz w:val="15"/>
+          <w:szCs w:val="15"/>
+          <w:lang w:eastAsia="es-ES"/>
+        </w:rPr>
+        <w:t>export</w:t>
+      </w:r>
+      <w:proofErr w:type="spellEnd"/>
+      <w:r>
+        <w:rPr>
+          <w:rFonts w:ascii="Consolas" w:eastAsia="Times New Roman" w:hAnsi="Consolas" w:cs="Times New Roman"/>
+          <w:color w:val="A9B1D6"/>
+          <w:sz w:val="15"/>
+          <w:szCs w:val="15"/>
+          <w:lang w:eastAsia="es-ES"/>
+        </w:rPr>
+        <w:t xml:space="preserve"> </w:t>
+      </w:r>
+      <w:r>
+        <w:rPr>
+          <w:rFonts w:ascii="Consolas" w:eastAsia="Times New Roman" w:hAnsi="Consolas" w:cs="Times New Roman"/>
+          <w:color w:val="7DCFFF"/>
+          <w:sz w:val="15"/>
+          <w:szCs w:val="15"/>
+          <w:lang w:eastAsia="es-ES"/>
+        </w:rPr>
+        <w:t>default</w:t>
+      </w:r>
+      <w:r>
+        <w:rPr>
+          <w:rFonts w:ascii="Consolas" w:eastAsia="Times New Roman" w:hAnsi="Consolas" w:cs="Times New Roman"/>
+          <w:color w:val="A9B1D6"/>
+          <w:sz w:val="15"/>
+          <w:szCs w:val="15"/>
+          <w:lang w:eastAsia="es-ES"/>
+        </w:rPr>
+        <w:t xml:space="preserve"> </w:t>
+      </w:r>
+      <w:proofErr w:type="spellStart"/>
+      <w:r>
+        <w:rPr>
+          <w:rFonts w:ascii="Consolas" w:eastAsia="Times New Roman" w:hAnsi="Consolas" w:cs="Times New Roman"/>
+          <w:color w:val="C0CAF5"/>
+          <w:sz w:val="15"/>
+          <w:szCs w:val="15"/>
+          <w:lang w:eastAsia="es-ES"/>
+        </w:rPr>
+        <w:t>MoviesReducer</w:t>
+      </w:r>
+      <w:proofErr w:type="spellEnd"/>
+      <w:r>
+        <w:rPr>
+          <w:rFonts w:ascii="Consolas" w:eastAsia="Times New Roman" w:hAnsi="Consolas" w:cs="Times New Roman"/>
+          <w:color w:val="89DDFF"/>
+          <w:sz w:val="15"/>
+          <w:szCs w:val="15"/>
+          <w:lang w:eastAsia="es-ES"/>
+        </w:rPr>
+        <w:t>;</w:t>
+      </w:r>
+    </w:p>
+    <w:p>
+      <w:bookmarkStart w:id="0" w:name="_GoBack"/>
+      <w:bookmarkEnd w:id="0"/>
+    </w:p>
+    <w:p>
+      <w:pPr>
+        <w:pStyle w:val="Ttulo2"/>
+      </w:pPr>
+      <w:r>
+        <w:t>Store</w:t>
+      </w:r>
+    </w:p>
+    <w:p>
+      <w:pPr>
+        <w:pStyle w:val="Prrafodelista"/>
+        <w:numPr>
+          <w:ilvl w:val="0"/>
+          <w:numId w:val="1"/>
+        </w:numPr>
+      </w:pPr>
+      <w:r>
+        <w:t>Contiene el estado de la aplicación</w:t>
+      </w:r>
+    </w:p>
+    <w:p>
+      <w:pPr>
+        <w:pStyle w:val="Prrafodelista"/>
+        <w:numPr>
+          <w:ilvl w:val="0"/>
+          <w:numId w:val="1"/>
+        </w:numPr>
+      </w:pPr>
+      <w:r>
+        <w:t xml:space="preserve">Permite el acceso al estado vía </w:t>
+      </w:r>
+      <w:proofErr w:type="spellStart"/>
+      <w:proofErr w:type="gramStart"/>
+      <w:r>
+        <w:t>getState</w:t>
+      </w:r>
+      <w:proofErr w:type="spellEnd"/>
+      <w:r>
+        <w:t>(</w:t>
+      </w:r>
+      <w:proofErr w:type="gramEnd"/>
+      <w:r>
+        <w:t>);</w:t>
+      </w:r>
+    </w:p>
+    <w:p>
+      <w:pPr>
+        <w:pStyle w:val="Prrafodelista"/>
+        <w:numPr>
+          <w:ilvl w:val="0"/>
+          <w:numId w:val="1"/>
+        </w:numPr>
+      </w:pPr>
+      <w:r>
+        <w:t xml:space="preserve">Permite que el estado sea actualizado </w:t>
+      </w:r>
+      <w:proofErr w:type="spellStart"/>
+      <w:r>
+        <w:t>via</w:t>
+      </w:r>
+      <w:proofErr w:type="spellEnd"/>
+      <w:r>
+        <w:t xml:space="preserve"> </w:t>
+      </w:r>
+      <w:proofErr w:type="spellStart"/>
+      <w:r>
+        <w:t>dispatch</w:t>
+      </w:r>
+      <w:proofErr w:type="spellEnd"/>
+      <w:r>
+        <w:t>(</w:t>
+      </w:r>
+      <w:proofErr w:type="spellStart"/>
+      <w:r>
+        <w:t>action</w:t>
+      </w:r>
+      <w:proofErr w:type="spellEnd"/>
+      <w:r>
+        <w:t>).</w:t>
+      </w:r>
+    </w:p>
+    <w:p>
+      <w:pPr>
+        <w:pStyle w:val="Prrafodelista"/>
+        <w:numPr>
+          <w:ilvl w:val="0"/>
+          <w:numId w:val="1"/>
+        </w:numPr>
+      </w:pPr>
+      <w:r>
+        <w:t xml:space="preserve">Registra los </w:t>
+      </w:r>
+      <w:proofErr w:type="spellStart"/>
+      <w:r>
+        <w:t>listeners</w:t>
+      </w:r>
+      <w:proofErr w:type="spellEnd"/>
+      <w:r>
+        <w:t xml:space="preserve"> vía subscribe(</w:t>
+      </w:r>
+      <w:proofErr w:type="spellStart"/>
+      <w:r>
+        <w:t>listener</w:t>
+      </w:r>
+      <w:proofErr w:type="spellEnd"/>
+      <w:r>
+        <w:t>);</w:t>
+      </w:r>
+    </w:p>
+    <w:p>
+      <w:pPr>
+        <w:pStyle w:val="Prrafodelista"/>
+        <w:numPr>
+          <w:ilvl w:val="0"/>
+          <w:numId w:val="1"/>
+        </w:numPr>
+      </w:pPr>
+      <w:r>
+        <w:t xml:space="preserve">Maneja la anulación del registro de los </w:t>
+      </w:r>
+      <w:proofErr w:type="spellStart"/>
+      <w:r>
+        <w:t>listeners</w:t>
+      </w:r>
+      <w:proofErr w:type="spellEnd"/>
+      <w:r>
+        <w:t xml:space="preserve"> vía el retorno de la función de subscribe (</w:t>
+      </w:r>
+      <w:proofErr w:type="spellStart"/>
+      <w:r>
+        <w:t>listener</w:t>
+      </w:r>
+      <w:proofErr w:type="spellEnd"/>
+      <w:r>
+        <w:t>).</w:t>
+      </w:r>
+    </w:p>
+    <w:p/>
+    <w:p/>
+    <w:p>
+      <w:pPr>
+        <w:pStyle w:val="Ttulo2"/>
+      </w:pPr>
+      <w:proofErr w:type="spellStart"/>
+      <w:r>
+        <w:t>useNavigate</w:t>
+      </w:r>
+      <w:proofErr w:type="spellEnd"/>
+    </w:p>
+    <w:p>
+      <w:pPr>
+        <w:ind w:left="708" w:hanging="708"/>
+      </w:pPr>
+      <w:r>
+        <w:t xml:space="preserve">Es un </w:t>
+      </w:r>
+      <w:proofErr w:type="spellStart"/>
+      <w:r>
+        <w:t>hook</w:t>
+      </w:r>
+      <w:proofErr w:type="spellEnd"/>
+      <w:r>
+        <w:t xml:space="preserve"> que sirve para navegar dentro de los componentes siempre y cuando estén o sean descendientes de una ruta.</w:t>
+      </w:r>
+    </w:p>
+    <w:p>
+      <w:pPr>
+        <w:pStyle w:val="Ttulo2"/>
+      </w:pPr>
+      <w:r>
+        <w:t xml:space="preserve">RTX </w:t>
+      </w:r>
+      <w:proofErr w:type="spellStart"/>
+      <w:r>
+        <w:t>Query</w:t>
+      </w:r>
+      <w:proofErr w:type="spellEnd"/>
+    </w:p>
+    <w:p>
+      <w:r>
+        <w:t>Es una herramienta que sirve para buscar y cachear data. Está diseñada para simplificar casos comunes de carga de datos en una aplicación web, eliminando la necesidad de escribir manualmente la obtención y cacheo de datos por ti mismo.</w:t>
+      </w:r>
+    </w:p>
+    <w:p>
+      <w:r>
+        <w:t>Implementa otras utilidades como:</w:t>
+      </w:r>
+    </w:p>
+    <w:p>
+      <w:pPr>
+        <w:pStyle w:val="Prrafodelista"/>
+        <w:numPr>
+          <w:ilvl w:val="0"/>
+          <w:numId w:val="1"/>
+        </w:numPr>
+      </w:pPr>
+      <w:r>
+        <w:t xml:space="preserve">Localiza el estado de carga en orden para mostrar los </w:t>
+      </w:r>
+      <w:proofErr w:type="spellStart"/>
+      <w:r>
+        <w:t>spinners</w:t>
+      </w:r>
+      <w:proofErr w:type="spellEnd"/>
+      <w:r>
+        <w:t xml:space="preserve"> en la UI.</w:t>
+      </w:r>
+    </w:p>
+    <w:p>
+      <w:pPr>
+        <w:pStyle w:val="Prrafodelista"/>
+        <w:numPr>
+          <w:ilvl w:val="0"/>
+          <w:numId w:val="1"/>
+        </w:numPr>
+      </w:pPr>
+      <w:r>
+        <w:t>Evita llamadas duplicadas al API en caso de que sea la misma llamada.</w:t>
+      </w:r>
+    </w:p>
+    <w:p>
+      <w:pPr>
+        <w:pStyle w:val="Prrafodelista"/>
+        <w:numPr>
+          <w:ilvl w:val="0"/>
+          <w:numId w:val="1"/>
+        </w:numPr>
+      </w:pPr>
+      <w:r>
+        <w:t>Actualizaciones optimistas para hacer sentir la UI más rápida.</w:t>
+      </w:r>
+    </w:p>
+    <w:p>
+      <w:pPr>
+        <w:pStyle w:val="Prrafodelista"/>
+        <w:numPr>
+          <w:ilvl w:val="0"/>
+          <w:numId w:val="1"/>
+        </w:numPr>
+      </w:pPr>
+      <w:r>
+        <w:t>Manejo del ciclo de vida del cache mientras el usuario interactúa con la UI.</w:t>
+      </w:r>
+      <w:r>
+        <w:br/>
+      </w:r>
+    </w:p>
+    <w:p/>
+    <w:p/>
+    <w:p/>
+    <w:p/>
+    <w:p/>
+    <w:p/>
+    <w:p>
+      <w:pPr>
+        <w:pStyle w:val="Ttulo2"/>
+      </w:pPr>
+      <w:r>
+        <w:t>Llamar API</w:t>
+      </w:r>
+    </w:p>
+    <w:p>
+      <w:r>
+        <w:t xml:space="preserve">En la carpeta </w:t>
+      </w:r>
+      <w:proofErr w:type="spellStart"/>
+      <w:r>
+        <w:t>src</w:t>
+      </w:r>
+      <w:proofErr w:type="spellEnd"/>
+      <w:r>
+        <w:t>/</w:t>
+      </w:r>
+      <w:proofErr w:type="spellStart"/>
+      <w:r>
+        <w:t>redux</w:t>
+      </w:r>
+      <w:proofErr w:type="spellEnd"/>
+      <w:r>
+        <w:t xml:space="preserve">/api se crea un archivo que contendrá las </w:t>
+      </w:r>
+      <w:proofErr w:type="spellStart"/>
+      <w:r>
+        <w:t>APIs</w:t>
+      </w:r>
+      <w:proofErr w:type="spellEnd"/>
+      <w:r>
+        <w:t xml:space="preserve"> de un objeto, por </w:t>
+      </w:r>
+      <w:proofErr w:type="gramStart"/>
+      <w:r>
+        <w:t>ejemplo</w:t>
+      </w:r>
+      <w:proofErr w:type="gramEnd"/>
+      <w:r>
+        <w:t xml:space="preserve"> en este caso, movies.js:</w:t>
+      </w:r>
+    </w:p>
+    <w:p>
+      <w:pPr>
+        <w:shd w:val="clear" w:color="auto" w:fill="1A1B26"/>
+        <w:spacing w:after="0" w:line="285" w:lineRule="atLeast"/>
+        <w:rPr>
+          <w:rFonts w:ascii="Consolas" w:eastAsia="Times New Roman" w:hAnsi="Consolas" w:cs="Times New Roman"/>
+          <w:color w:val="A9B1D6"/>
+          <w:sz w:val="21"/>
+          <w:szCs w:val="21"/>
+          <w:lang w:eastAsia="es-ES"/>
+        </w:rPr>
+      </w:pPr>
+      <w:proofErr w:type="spellStart"/>
+      <w:r>
+        <w:rPr>
+          <w:rFonts w:ascii="Consolas" w:eastAsia="Times New Roman" w:hAnsi="Consolas" w:cs="Times New Roman"/>
+          <w:color w:val="7DCFFF"/>
+          <w:sz w:val="21"/>
+          <w:szCs w:val="21"/>
+          <w:lang w:eastAsia="es-ES"/>
+        </w:rPr>
+        <w:t>import</w:t>
+      </w:r>
+      <w:proofErr w:type="spellEnd"/>
+      <w:r>
+        <w:rPr>
+          <w:rFonts w:ascii="Consolas" w:eastAsia="Times New Roman" w:hAnsi="Consolas" w:cs="Times New Roman"/>
+          <w:color w:val="A9B1D6"/>
+          <w:sz w:val="21"/>
+          <w:szCs w:val="21"/>
+          <w:lang w:eastAsia="es-ES"/>
+        </w:rPr>
+        <w:t xml:space="preserve"> </w:t>
+      </w:r>
+      <w:proofErr w:type="gramStart"/>
+      <w:r>
+        <w:rPr>
+          <w:rFonts w:ascii="Consolas" w:eastAsia="Times New Roman" w:hAnsi="Consolas" w:cs="Times New Roman"/>
+          <w:color w:val="9ABDF5"/>
+          <w:sz w:val="21"/>
+          <w:szCs w:val="21"/>
+          <w:lang w:eastAsia="es-ES"/>
+        </w:rPr>
+        <w:t xml:space="preserve">{ </w:t>
+      </w:r>
+      <w:proofErr w:type="spellStart"/>
+      <w:r>
+        <w:rPr>
+          <w:rFonts w:ascii="Consolas" w:eastAsia="Times New Roman" w:hAnsi="Consolas" w:cs="Times New Roman"/>
+          <w:color w:val="0DB9D7"/>
+          <w:sz w:val="21"/>
+          <w:szCs w:val="21"/>
+          <w:lang w:eastAsia="es-ES"/>
+        </w:rPr>
+        <w:t>createApi</w:t>
+      </w:r>
+      <w:proofErr w:type="spellEnd"/>
+      <w:proofErr w:type="gramEnd"/>
+      <w:r>
+        <w:rPr>
+          <w:rFonts w:ascii="Consolas" w:eastAsia="Times New Roman" w:hAnsi="Consolas" w:cs="Times New Roman"/>
+          <w:color w:val="89DDFF"/>
+          <w:sz w:val="21"/>
+          <w:szCs w:val="21"/>
+          <w:lang w:eastAsia="es-ES"/>
+        </w:rPr>
+        <w:t>,</w:t>
+      </w:r>
+      <w:r>
+        <w:rPr>
+          <w:rFonts w:ascii="Consolas" w:eastAsia="Times New Roman" w:hAnsi="Consolas" w:cs="Times New Roman"/>
+          <w:color w:val="9ABDF5"/>
+          <w:sz w:val="21"/>
+          <w:szCs w:val="21"/>
+          <w:lang w:eastAsia="es-ES"/>
+        </w:rPr>
+        <w:t xml:space="preserve"> </w:t>
+      </w:r>
+      <w:proofErr w:type="spellStart"/>
+      <w:r>
+        <w:rPr>
+          <w:rFonts w:ascii="Consolas" w:eastAsia="Times New Roman" w:hAnsi="Consolas" w:cs="Times New Roman"/>
+          <w:color w:val="0DB9D7"/>
+          <w:sz w:val="21"/>
+          <w:szCs w:val="21"/>
+          <w:lang w:eastAsia="es-ES"/>
+        </w:rPr>
+        <w:t>fetchBaseQuery</w:t>
+      </w:r>
+      <w:proofErr w:type="spellEnd"/>
+      <w:r>
+        <w:rPr>
+          <w:rFonts w:ascii="Consolas" w:eastAsia="Times New Roman" w:hAnsi="Consolas" w:cs="Times New Roman"/>
+          <w:color w:val="9ABDF5"/>
+          <w:sz w:val="21"/>
+          <w:szCs w:val="21"/>
+          <w:lang w:eastAsia="es-ES"/>
+        </w:rPr>
+        <w:t xml:space="preserve"> }</w:t>
+      </w:r>
+      <w:r>
+        <w:rPr>
+          <w:rFonts w:ascii="Consolas" w:eastAsia="Times New Roman" w:hAnsi="Consolas" w:cs="Times New Roman"/>
+          <w:color w:val="A9B1D6"/>
+          <w:sz w:val="21"/>
+          <w:szCs w:val="21"/>
+          <w:lang w:eastAsia="es-ES"/>
+        </w:rPr>
+        <w:t xml:space="preserve"> </w:t>
+      </w:r>
+      <w:proofErr w:type="spellStart"/>
+      <w:r>
+        <w:rPr>
+          <w:rFonts w:ascii="Consolas" w:eastAsia="Times New Roman" w:hAnsi="Consolas" w:cs="Times New Roman"/>
+          <w:color w:val="7DCFFF"/>
+          <w:sz w:val="21"/>
+          <w:szCs w:val="21"/>
+          <w:lang w:eastAsia="es-ES"/>
+        </w:rPr>
+        <w:t>from</w:t>
+      </w:r>
+      <w:proofErr w:type="spellEnd"/>
+      <w:r>
+        <w:rPr>
+          <w:rFonts w:ascii="Consolas" w:eastAsia="Times New Roman" w:hAnsi="Consolas" w:cs="Times New Roman"/>
+          <w:color w:val="A9B1D6"/>
+          <w:sz w:val="21"/>
+          <w:szCs w:val="21"/>
+          <w:lang w:eastAsia="es-ES"/>
+        </w:rPr>
+        <w:t xml:space="preserve"> </w:t>
+      </w:r>
+      <w:r>
+        <w:rPr>
+          <w:rFonts w:ascii="Consolas" w:eastAsia="Times New Roman" w:hAnsi="Consolas" w:cs="Times New Roman"/>
+          <w:color w:val="89DDFF"/>
+          <w:sz w:val="21"/>
+          <w:szCs w:val="21"/>
+          <w:lang w:eastAsia="es-ES"/>
+        </w:rPr>
+        <w:t>'</w:t>
+      </w:r>
+      <w:r>
+        <w:rPr>
+          <w:rFonts w:ascii="Consolas" w:eastAsia="Times New Roman" w:hAnsi="Consolas" w:cs="Times New Roman"/>
+          <w:color w:val="9ECE6A"/>
+          <w:sz w:val="21"/>
+          <w:szCs w:val="21"/>
+          <w:lang w:eastAsia="es-ES"/>
+        </w:rPr>
+        <w:t>@</w:t>
+      </w:r>
+      <w:proofErr w:type="spellStart"/>
+      <w:r>
+        <w:rPr>
+          <w:rFonts w:ascii="Consolas" w:eastAsia="Times New Roman" w:hAnsi="Consolas" w:cs="Times New Roman"/>
+          <w:color w:val="9ECE6A"/>
+          <w:sz w:val="21"/>
+          <w:szCs w:val="21"/>
+          <w:lang w:eastAsia="es-ES"/>
+        </w:rPr>
+        <w:t>reduxjs</w:t>
+      </w:r>
+      <w:proofErr w:type="spellEnd"/>
+      <w:r>
+        <w:rPr>
+          <w:rFonts w:ascii="Consolas" w:eastAsia="Times New Roman" w:hAnsi="Consolas" w:cs="Times New Roman"/>
+          <w:color w:val="9ECE6A"/>
+          <w:sz w:val="21"/>
+          <w:szCs w:val="21"/>
+          <w:lang w:eastAsia="es-ES"/>
+        </w:rPr>
+        <w:t>/</w:t>
+      </w:r>
+      <w:proofErr w:type="spellStart"/>
+      <w:r>
+        <w:rPr>
+          <w:rFonts w:ascii="Consolas" w:eastAsia="Times New Roman" w:hAnsi="Consolas" w:cs="Times New Roman"/>
+          <w:color w:val="9ECE6A"/>
+          <w:sz w:val="21"/>
+          <w:szCs w:val="21"/>
+          <w:lang w:eastAsia="es-ES"/>
+        </w:rPr>
+        <w:t>toolkit</w:t>
+      </w:r>
+      <w:proofErr w:type="spellEnd"/>
+      <w:r>
+        <w:rPr>
+          <w:rFonts w:ascii="Consolas" w:eastAsia="Times New Roman" w:hAnsi="Consolas" w:cs="Times New Roman"/>
+          <w:color w:val="9ECE6A"/>
+          <w:sz w:val="21"/>
+          <w:szCs w:val="21"/>
+          <w:lang w:eastAsia="es-ES"/>
+        </w:rPr>
+        <w:t>/</w:t>
+      </w:r>
+      <w:proofErr w:type="spellStart"/>
+      <w:r>
+        <w:rPr>
+          <w:rFonts w:ascii="Consolas" w:eastAsia="Times New Roman" w:hAnsi="Consolas" w:cs="Times New Roman"/>
+          <w:color w:val="9ECE6A"/>
+          <w:sz w:val="21"/>
+          <w:szCs w:val="21"/>
+          <w:lang w:eastAsia="es-ES"/>
+        </w:rPr>
+        <w:t>query</w:t>
+      </w:r>
+      <w:proofErr w:type="spellEnd"/>
+      <w:r>
+        <w:rPr>
+          <w:rFonts w:ascii="Consolas" w:eastAsia="Times New Roman" w:hAnsi="Consolas" w:cs="Times New Roman"/>
+          <w:color w:val="9ECE6A"/>
+          <w:sz w:val="21"/>
+          <w:szCs w:val="21"/>
+          <w:lang w:eastAsia="es-ES"/>
+        </w:rPr>
+        <w:t>/</w:t>
+      </w:r>
+      <w:proofErr w:type="spellStart"/>
+      <w:r>
+        <w:rPr>
+          <w:rFonts w:ascii="Consolas" w:eastAsia="Times New Roman" w:hAnsi="Consolas" w:cs="Times New Roman"/>
+          <w:color w:val="9ECE6A"/>
+          <w:sz w:val="21"/>
+          <w:szCs w:val="21"/>
+          <w:lang w:eastAsia="es-ES"/>
+        </w:rPr>
+        <w:t>react</w:t>
+      </w:r>
+      <w:proofErr w:type="spellEnd"/>
+      <w:r>
+        <w:rPr>
+          <w:rFonts w:ascii="Consolas" w:eastAsia="Times New Roman" w:hAnsi="Consolas" w:cs="Times New Roman"/>
+          <w:color w:val="89DDFF"/>
+          <w:sz w:val="21"/>
+          <w:szCs w:val="21"/>
+          <w:lang w:eastAsia="es-ES"/>
+        </w:rPr>
+        <w:t>';</w:t>
+      </w:r>
+    </w:p>
+    <w:p>
+      <w:pPr>
+        <w:shd w:val="clear" w:color="auto" w:fill="1A1B26"/>
+        <w:spacing w:after="0" w:line="285" w:lineRule="atLeast"/>
+        <w:rPr>
+          <w:rFonts w:ascii="Consolas" w:eastAsia="Times New Roman" w:hAnsi="Consolas" w:cs="Times New Roman"/>
+          <w:color w:val="A9B1D6"/>
+          <w:sz w:val="21"/>
+          <w:szCs w:val="21"/>
+          <w:lang w:eastAsia="es-ES"/>
+        </w:rPr>
+      </w:pPr>
+    </w:p>
+    <w:p>
+      <w:pPr>
+        <w:shd w:val="clear" w:color="auto" w:fill="1A1B26"/>
+        <w:spacing w:after="0" w:line="285" w:lineRule="atLeast"/>
+        <w:rPr>
+          <w:rFonts w:ascii="Consolas" w:eastAsia="Times New Roman" w:hAnsi="Consolas" w:cs="Times New Roman"/>
+          <w:color w:val="A9B1D6"/>
+          <w:sz w:val="21"/>
+          <w:szCs w:val="21"/>
+          <w:lang w:eastAsia="es-ES"/>
+        </w:rPr>
+      </w:pPr>
+      <w:proofErr w:type="spellStart"/>
+      <w:r>
+        <w:rPr>
+          <w:rFonts w:ascii="Consolas" w:eastAsia="Times New Roman" w:hAnsi="Consolas" w:cs="Times New Roman"/>
+          <w:i/>
+          <w:iCs/>
+          <w:color w:val="9D7CD8"/>
           <w:sz w:val="21"/>
           <w:szCs w:val="21"/>
           <w:lang w:eastAsia="es-ES"/>
@@ -42939,7 +45978,6 @@
           <w:szCs w:val="21"/>
           <w:lang w:eastAsia="es-ES"/>
         </w:rPr>
-        <w:lastRenderedPageBreak/>
         <w:t xml:space="preserve">        </w:t>
       </w:r>
       <w:r>

</xml_diff>